<commit_message>
Added first overview of report' sections
</commit_message>
<xml_diff>
--- a/Final Year Project Report.docx
+++ b/Final Year Project Report.docx
@@ -14,21 +14,120 @@
       <w:pPr>
         <w:jc w:val="center"/>
       </w:pPr>
-      <w:proofErr w:type="gramStart"/>
       <w:r>
-        <w:t>Date :</w:t>
+        <w:t>Date : 23/07/2018</w:t>
       </w:r>
-      <w:proofErr w:type="gramEnd"/>
+    </w:p>
+    <w:p>
+      <w:pPr>
+        <w:jc w:val="center"/>
+      </w:pPr>
+    </w:p>
+    <w:p>
+      <w:pPr>
+        <w:jc w:val="center"/>
+      </w:pPr>
       <w:r>
-        <w:t xml:space="preserve"> 23/07/2018</w:t>
+        <w:t xml:space="preserve">Sections: </w:t>
       </w:r>
-    </w:p>
-    <w:p>
-      <w:pPr>
+      <w:r>
+        <w:br/>
+      </w:r>
+    </w:p>
+    <w:p>
+      <w:pPr>
+        <w:pStyle w:val="a3"/>
+        <w:numPr>
+          <w:ilvl w:val="0"/>
+          <w:numId w:val="1"/>
+        </w:numPr>
+        <w:jc w:val="center"/>
+      </w:pPr>
+      <w:r>
+        <w:t>Quick overview</w:t>
+      </w:r>
+    </w:p>
+    <w:p>
+      <w:pPr>
+        <w:pStyle w:val="a3"/>
+        <w:numPr>
+          <w:ilvl w:val="0"/>
+          <w:numId w:val="1"/>
+        </w:numPr>
+        <w:jc w:val="center"/>
+      </w:pPr>
+      <w:r>
+        <w:t>Introduction to the project</w:t>
+      </w:r>
+    </w:p>
+    <w:p>
+      <w:pPr>
+        <w:pStyle w:val="a3"/>
+        <w:numPr>
+          <w:ilvl w:val="0"/>
+          <w:numId w:val="1"/>
+        </w:numPr>
+        <w:jc w:val="center"/>
+      </w:pPr>
+      <w:r>
+        <w:t>Implementation</w:t>
+      </w:r>
+    </w:p>
+    <w:p>
+      <w:pPr>
+        <w:pStyle w:val="a3"/>
+        <w:numPr>
+          <w:ilvl w:val="0"/>
+          <w:numId w:val="1"/>
+        </w:numPr>
+        <w:jc w:val="center"/>
+      </w:pPr>
+      <w:r>
+        <w:t>Difficulties during the process of implementation</w:t>
+      </w:r>
+    </w:p>
+    <w:p>
+      <w:pPr>
+        <w:pStyle w:val="a3"/>
+        <w:numPr>
+          <w:ilvl w:val="0"/>
+          <w:numId w:val="1"/>
+        </w:numPr>
+        <w:jc w:val="center"/>
+      </w:pPr>
+      <w:r>
+        <w:t>Advertising the final product and Industry benefits</w:t>
+      </w:r>
+    </w:p>
+    <w:p>
+      <w:pPr>
+        <w:pStyle w:val="a3"/>
+        <w:numPr>
+          <w:ilvl w:val="0"/>
+          <w:numId w:val="1"/>
+        </w:numPr>
+        <w:jc w:val="center"/>
+      </w:pPr>
+      <w:r>
+        <w:t>Targeted audience</w:t>
+      </w:r>
+    </w:p>
+    <w:p>
+      <w:pPr>
+        <w:pStyle w:val="a3"/>
+        <w:numPr>
+          <w:ilvl w:val="0"/>
+          <w:numId w:val="1"/>
+        </w:numPr>
         <w:jc w:val="center"/>
       </w:pPr>
       <w:bookmarkStart w:id="0" w:name="_GoBack"/>
       <w:bookmarkEnd w:id="0"/>
+    </w:p>
+    <w:p>
+      <w:pPr>
+        <w:jc w:val="center"/>
+      </w:pPr>
     </w:p>
     <w:sectPr>
       <w:pgSz w:w="12240" w:h="15840"/>
@@ -38,6 +137,103 @@
     </w:sectPr>
   </w:body>
 </w:document>
+</file>
+
+<file path=word/numbering.xml><?xml version="1.0" encoding="utf-8"?>
+<w:numbering xmlns:wpc="http://schemas.microsoft.com/office/word/2010/wordprocessingCanvas" xmlns:cx="http://schemas.microsoft.com/office/drawing/2014/chartex" xmlns:mc="http://schemas.openxmlformats.org/markup-compatibility/2006" xmlns:o="urn:schemas-microsoft-com:office:office" xmlns:r="http://schemas.openxmlformats.org/officeDocument/2006/relationships" xmlns:m="http://schemas.openxmlformats.org/officeDocument/2006/math" xmlns:v="urn:schemas-microsoft-com:vml" xmlns:wp14="http://schemas.microsoft.com/office/word/2010/wordprocessingDrawing" xmlns:wp="http://schemas.openxmlformats.org/drawingml/2006/wordprocessingDrawing" xmlns:w10="urn:schemas-microsoft-com:office:word" xmlns:w="http://schemas.openxmlformats.org/wordprocessingml/2006/main" xmlns:w14="http://schemas.microsoft.com/office/word/2010/wordml" xmlns:w15="http://schemas.microsoft.com/office/word/2012/wordml" xmlns:w16se="http://schemas.microsoft.com/office/word/2015/wordml/symex" xmlns:wpg="http://schemas.microsoft.com/office/word/2010/wordprocessingGroup" xmlns:wpi="http://schemas.microsoft.com/office/word/2010/wordprocessingInk" xmlns:wne="http://schemas.microsoft.com/office/word/2006/wordml" xmlns:wps="http://schemas.microsoft.com/office/word/2010/wordprocessingShape" mc:Ignorable="w14 w15 w16se wp14">
+  <w:abstractNum w:abstractNumId="0" w15:restartNumberingAfterBreak="0">
+    <w:nsid w:val="10D31118"/>
+    <w:multiLevelType w:val="hybridMultilevel"/>
+    <w:tmpl w:val="5E60E3FC"/>
+    <w:lvl w:ilvl="0" w:tplc="0409000F">
+      <w:start w:val="1"/>
+      <w:numFmt w:val="decimal"/>
+      <w:lvlText w:val="%1."/>
+      <w:lvlJc w:val="left"/>
+      <w:pPr>
+        <w:ind w:left="720" w:hanging="360"/>
+      </w:pPr>
+      <w:rPr>
+        <w:rFonts w:hint="default"/>
+      </w:rPr>
+    </w:lvl>
+    <w:lvl w:ilvl="1" w:tplc="04090019" w:tentative="1">
+      <w:start w:val="1"/>
+      <w:numFmt w:val="lowerLetter"/>
+      <w:lvlText w:val="%2."/>
+      <w:lvlJc w:val="left"/>
+      <w:pPr>
+        <w:ind w:left="1440" w:hanging="360"/>
+      </w:pPr>
+    </w:lvl>
+    <w:lvl w:ilvl="2" w:tplc="0409001B" w:tentative="1">
+      <w:start w:val="1"/>
+      <w:numFmt w:val="lowerRoman"/>
+      <w:lvlText w:val="%3."/>
+      <w:lvlJc w:val="right"/>
+      <w:pPr>
+        <w:ind w:left="2160" w:hanging="180"/>
+      </w:pPr>
+    </w:lvl>
+    <w:lvl w:ilvl="3" w:tplc="0409000F" w:tentative="1">
+      <w:start w:val="1"/>
+      <w:numFmt w:val="decimal"/>
+      <w:lvlText w:val="%4."/>
+      <w:lvlJc w:val="left"/>
+      <w:pPr>
+        <w:ind w:left="2880" w:hanging="360"/>
+      </w:pPr>
+    </w:lvl>
+    <w:lvl w:ilvl="4" w:tplc="04090019" w:tentative="1">
+      <w:start w:val="1"/>
+      <w:numFmt w:val="lowerLetter"/>
+      <w:lvlText w:val="%5."/>
+      <w:lvlJc w:val="left"/>
+      <w:pPr>
+        <w:ind w:left="3600" w:hanging="360"/>
+      </w:pPr>
+    </w:lvl>
+    <w:lvl w:ilvl="5" w:tplc="0409001B" w:tentative="1">
+      <w:start w:val="1"/>
+      <w:numFmt w:val="lowerRoman"/>
+      <w:lvlText w:val="%6."/>
+      <w:lvlJc w:val="right"/>
+      <w:pPr>
+        <w:ind w:left="4320" w:hanging="180"/>
+      </w:pPr>
+    </w:lvl>
+    <w:lvl w:ilvl="6" w:tplc="0409000F" w:tentative="1">
+      <w:start w:val="1"/>
+      <w:numFmt w:val="decimal"/>
+      <w:lvlText w:val="%7."/>
+      <w:lvlJc w:val="left"/>
+      <w:pPr>
+        <w:ind w:left="5040" w:hanging="360"/>
+      </w:pPr>
+    </w:lvl>
+    <w:lvl w:ilvl="7" w:tplc="04090019" w:tentative="1">
+      <w:start w:val="1"/>
+      <w:numFmt w:val="lowerLetter"/>
+      <w:lvlText w:val="%8."/>
+      <w:lvlJc w:val="left"/>
+      <w:pPr>
+        <w:ind w:left="5760" w:hanging="360"/>
+      </w:pPr>
+    </w:lvl>
+    <w:lvl w:ilvl="8" w:tplc="0409001B" w:tentative="1">
+      <w:start w:val="1"/>
+      <w:numFmt w:val="lowerRoman"/>
+      <w:lvlText w:val="%9."/>
+      <w:lvlJc w:val="right"/>
+      <w:pPr>
+        <w:ind w:left="6480" w:hanging="180"/>
+      </w:pPr>
+    </w:lvl>
+  </w:abstractNum>
+  <w:num w:numId="1">
+    <w:abstractNumId w:val="0"/>
+  </w:num>
+</w:numbering>
 </file>
 
 <file path=word/styles.xml><?xml version="1.0" encoding="utf-8"?>
@@ -461,6 +657,17 @@
     <w:semiHidden/>
     <w:unhideWhenUsed/>
   </w:style>
+  <w:style w:type="paragraph" w:styleId="a3">
+    <w:name w:val="List Paragraph"/>
+    <w:basedOn w:val="a"/>
+    <w:uiPriority w:val="34"/>
+    <w:qFormat/>
+    <w:rsid w:val="00E51A4F"/>
+    <w:pPr>
+      <w:ind w:left="720"/>
+      <w:contextualSpacing/>
+    </w:pPr>
+  </w:style>
 </w:styles>
 </file>
 

</xml_diff>

<commit_message>
Fixed a typo with section 7 of the report
</commit_message>
<xml_diff>
--- a/Final Year Project Report.docx
+++ b/Final Year Project Report.docx
@@ -14,8 +14,13 @@
       <w:pPr>
         <w:jc w:val="center"/>
       </w:pPr>
-      <w:r>
-        <w:t>Date : 23/07/2018</w:t>
+      <w:proofErr w:type="gramStart"/>
+      <w:r>
+        <w:t>Date :</w:t>
+      </w:r>
+      <w:proofErr w:type="gramEnd"/>
+      <w:r>
+        <w:t xml:space="preserve"> 23/07/2018</w:t>
       </w:r>
     </w:p>
     <w:p>
@@ -70,7 +75,7 @@
         <w:jc w:val="center"/>
       </w:pPr>
       <w:r>
-        <w:t>Implementation</w:t>
+        <w:t>Conducted research and feedbacks</w:t>
       </w:r>
     </w:p>
     <w:p>
@@ -83,7 +88,7 @@
         <w:jc w:val="center"/>
       </w:pPr>
       <w:r>
-        <w:t>Difficulties during the process of implementation</w:t>
+        <w:t>Implementation</w:t>
       </w:r>
     </w:p>
     <w:p>
@@ -96,7 +101,7 @@
         <w:jc w:val="center"/>
       </w:pPr>
       <w:r>
-        <w:t>Advertising the final product and Industry benefits</w:t>
+        <w:t>Difficulties during the process of implementation</w:t>
       </w:r>
     </w:p>
     <w:p>
@@ -109,7 +114,10 @@
         <w:jc w:val="center"/>
       </w:pPr>
       <w:r>
-        <w:t>Targeted audience</w:t>
+        <w:t>Advertising the fin</w:t>
+      </w:r>
+      <w:r>
+        <w:t>al product and targeted industry</w:t>
       </w:r>
     </w:p>
     <w:p>
@@ -121,13 +129,11 @@
         </w:numPr>
         <w:jc w:val="center"/>
       </w:pPr>
+      <w:r>
+        <w:t>Final conclusion and possible improvements</w:t>
+      </w:r>
       <w:bookmarkStart w:id="0" w:name="_GoBack"/>
       <w:bookmarkEnd w:id="0"/>
-    </w:p>
-    <w:p>
-      <w:pPr>
-        <w:jc w:val="center"/>
-      </w:pPr>
     </w:p>
     <w:sectPr>
       <w:pgSz w:w="12240" w:h="15840"/>

</xml_diff>

<commit_message>
Added sub-sections to head sections of the report
</commit_message>
<xml_diff>
--- a/Final Year Project Report.docx
+++ b/Final Year Project Report.docx
@@ -49,7 +49,7 @@
         <w:jc w:val="center"/>
       </w:pPr>
       <w:r>
-        <w:t>Quick overview</w:t>
+        <w:t>Introduction to the project</w:t>
       </w:r>
     </w:p>
     <w:p>
@@ -62,7 +62,7 @@
         <w:jc w:val="center"/>
       </w:pPr>
       <w:r>
-        <w:t>Introduction to the project</w:t>
+        <w:t>Implementation</w:t>
       </w:r>
     </w:p>
     <w:p>
@@ -75,7 +75,7 @@
         <w:jc w:val="center"/>
       </w:pPr>
       <w:r>
-        <w:t>Conducted research and feedbacks</w:t>
+        <w:t>Difficulties during the process of implementation</w:t>
       </w:r>
     </w:p>
     <w:p>
@@ -88,7 +88,10 @@
         <w:jc w:val="center"/>
       </w:pPr>
       <w:r>
-        <w:t>Implementation</w:t>
+        <w:t>Advertising the fin</w:t>
+      </w:r>
+      <w:r>
+        <w:t>al product and targeted industry</w:t>
       </w:r>
     </w:p>
     <w:p>
@@ -101,7 +104,7 @@
         <w:jc w:val="center"/>
       </w:pPr>
       <w:r>
-        <w:t>Difficulties during the process of implementation</w:t>
+        <w:t>Conducted research and feedbacks</w:t>
       </w:r>
     </w:p>
     <w:p>
@@ -114,26 +117,244 @@
         <w:jc w:val="center"/>
       </w:pPr>
       <w:r>
-        <w:t>Advertising the fin</w:t>
-      </w:r>
-      <w:r>
-        <w:t>al product and targeted industry</w:t>
-      </w:r>
+        <w:t>Final conclusion and possible improvements</w:t>
+      </w:r>
+    </w:p>
+    <w:p>
+      <w:pPr>
+        <w:jc w:val="center"/>
+      </w:pPr>
     </w:p>
     <w:p>
       <w:pPr>
         <w:pStyle w:val="a3"/>
         <w:numPr>
           <w:ilvl w:val="0"/>
-          <w:numId w:val="1"/>
+          <w:numId w:val="2"/>
         </w:numPr>
         <w:jc w:val="center"/>
       </w:pPr>
       <w:r>
+        <w:t xml:space="preserve">Quick overview </w:t>
+      </w:r>
+    </w:p>
+    <w:p>
+      <w:pPr>
+        <w:pStyle w:val="a3"/>
+        <w:numPr>
+          <w:ilvl w:val="0"/>
+          <w:numId w:val="3"/>
+        </w:numPr>
+      </w:pPr>
+      <w:r>
+        <w:t>Project reasoning</w:t>
+      </w:r>
+    </w:p>
+    <w:p>
+      <w:pPr>
+        <w:pStyle w:val="a3"/>
+        <w:numPr>
+          <w:ilvl w:val="0"/>
+          <w:numId w:val="3"/>
+        </w:numPr>
+      </w:pPr>
+      <w:r>
+        <w:t xml:space="preserve">The process of implementation and </w:t>
+      </w:r>
+      <w:r>
+        <w:br/>
+        <w:t xml:space="preserve">development strategy </w:t>
+      </w:r>
+    </w:p>
+    <w:p>
+      <w:pPr>
+        <w:pStyle w:val="a3"/>
+        <w:ind w:left="4365"/>
+      </w:pPr>
+    </w:p>
+    <w:p>
+      <w:pPr>
+        <w:pStyle w:val="a3"/>
+        <w:numPr>
+          <w:ilvl w:val="0"/>
+          <w:numId w:val="2"/>
+        </w:numPr>
+        <w:jc w:val="center"/>
+      </w:pPr>
+      <w:r>
+        <w:t>Implementation</w:t>
+      </w:r>
+      <w:r>
+        <w:br/>
+        <w:t>- Coding the back-end (C# and SQL)</w:t>
+      </w:r>
+      <w:r>
+        <w:br/>
+        <w:t xml:space="preserve">- Coding the front-end </w:t>
+      </w:r>
+      <w:r>
+        <w:br/>
+        <w:t>- Pros and Cons of the approach undertaken.</w:t>
+      </w:r>
+    </w:p>
+    <w:p>
+      <w:pPr>
+        <w:pStyle w:val="a3"/>
+      </w:pPr>
+    </w:p>
+    <w:p>
+      <w:pPr>
+        <w:pStyle w:val="a3"/>
+      </w:pPr>
+    </w:p>
+    <w:p>
+      <w:pPr>
+        <w:pStyle w:val="a3"/>
+        <w:numPr>
+          <w:ilvl w:val="0"/>
+          <w:numId w:val="2"/>
+        </w:numPr>
+        <w:jc w:val="center"/>
+      </w:pPr>
+      <w:r>
+        <w:t>Difficulties during the process of implementation</w:t>
+      </w:r>
+      <w:r>
+        <w:br/>
+        <w:t>- ( to complete )</w:t>
+      </w:r>
+      <w:r>
+        <w:br/>
+        <w:t xml:space="preserve">- </w:t>
+      </w:r>
+      <w:r>
+        <w:t>( to complete )</w:t>
+      </w:r>
+      <w:r>
+        <w:br/>
+        <w:t xml:space="preserve">- </w:t>
+      </w:r>
+      <w:r>
+        <w:t>( to complete )</w:t>
+      </w:r>
+    </w:p>
+    <w:p>
+      <w:pPr>
+        <w:ind w:left="360"/>
+      </w:pPr>
+      <w:r>
+        <w:t xml:space="preserve"> </w:t>
+      </w:r>
+    </w:p>
+    <w:p>
+      <w:pPr>
+        <w:pStyle w:val="a3"/>
+        <w:numPr>
+          <w:ilvl w:val="0"/>
+          <w:numId w:val="2"/>
+        </w:numPr>
+        <w:jc w:val="center"/>
+      </w:pPr>
+      <w:r>
+        <w:t>Advertising the final product and targeted industry</w:t>
+      </w:r>
+      <w:r>
+        <w:br/>
+        <w:t>- Targeted industry</w:t>
+      </w:r>
+      <w:r>
+        <w:br/>
+        <w:t xml:space="preserve">- SMI ( Social Media Integration ) </w:t>
+      </w:r>
+    </w:p>
+    <w:p>
+      <w:pPr>
+        <w:pStyle w:val="a3"/>
+      </w:pPr>
+    </w:p>
+    <w:p>
+      <w:pPr>
+        <w:pStyle w:val="a3"/>
+        <w:numPr>
+          <w:ilvl w:val="0"/>
+          <w:numId w:val="2"/>
+        </w:numPr>
+        <w:jc w:val="center"/>
+      </w:pPr>
+      <w:r>
+        <w:t>Conducted research and feedbacks</w:t>
+      </w:r>
+      <w:r>
+        <w:br/>
+        <w:t>- Feedback from possible users of the product</w:t>
+      </w:r>
+      <w:r>
+        <w:br/>
+        <w:t xml:space="preserve">- ( to complete ) </w:t>
+      </w:r>
+      <w:r>
+        <w:br/>
+      </w:r>
+      <w:r>
+        <w:t>- ( to complete )</w:t>
+      </w:r>
+    </w:p>
+    <w:p>
+      <w:pPr>
+        <w:pStyle w:val="a3"/>
+      </w:pPr>
+    </w:p>
+    <w:p>
+      <w:pPr>
+        <w:pStyle w:val="a3"/>
+        <w:numPr>
+          <w:ilvl w:val="0"/>
+          <w:numId w:val="2"/>
+        </w:numPr>
+        <w:jc w:val="center"/>
+      </w:pPr>
+      <w:r>
         <w:t>Final conclusion and possible improvements</w:t>
+      </w:r>
+      <w:r>
+        <w:br/>
+      </w:r>
+      <w:r>
+        <w:t>- ( to complete )</w:t>
+      </w:r>
+      <w:r>
+        <w:br/>
+        <w:t>- ( to complete )</w:t>
+      </w:r>
+      <w:r>
+        <w:br/>
+      </w:r>
+      <w:r>
+        <w:lastRenderedPageBreak/>
+        <w:t>- ( to complete )</w:t>
       </w:r>
       <w:bookmarkStart w:id="0" w:name="_GoBack"/>
       <w:bookmarkEnd w:id="0"/>
+      <w:r>
+        <w:br/>
+      </w:r>
+      <w:r>
+        <w:t>* * *</w:t>
+      </w:r>
+    </w:p>
+    <w:p>
+      <w:pPr>
+        <w:pStyle w:val="a3"/>
+      </w:pPr>
+      <w:r>
+        <w:br/>
+      </w:r>
+    </w:p>
+    <w:p>
+      <w:pPr>
+        <w:pStyle w:val="a3"/>
+        <w:ind w:left="4365"/>
+      </w:pPr>
     </w:p>
     <w:sectPr>
       <w:pgSz w:w="12240" w:h="15840"/>
@@ -236,8 +457,448 @@
       </w:pPr>
     </w:lvl>
   </w:abstractNum>
+  <w:abstractNum w:abstractNumId="1" w15:restartNumberingAfterBreak="0">
+    <w:nsid w:val="196E3C84"/>
+    <w:multiLevelType w:val="hybridMultilevel"/>
+    <w:tmpl w:val="A922FE16"/>
+    <w:lvl w:ilvl="0" w:tplc="A5BEEF6C">
+      <w:start w:val="4"/>
+      <w:numFmt w:val="bullet"/>
+      <w:lvlText w:val=""/>
+      <w:lvlJc w:val="left"/>
+      <w:pPr>
+        <w:ind w:left="5625" w:hanging="360"/>
+      </w:pPr>
+      <w:rPr>
+        <w:rFonts w:ascii="Symbol" w:eastAsiaTheme="minorHAnsi" w:hAnsi="Symbol" w:cstheme="minorBidi" w:hint="default"/>
+      </w:rPr>
+    </w:lvl>
+    <w:lvl w:ilvl="1" w:tplc="04090003" w:tentative="1">
+      <w:start w:val="1"/>
+      <w:numFmt w:val="bullet"/>
+      <w:lvlText w:val="o"/>
+      <w:lvlJc w:val="left"/>
+      <w:pPr>
+        <w:ind w:left="6345" w:hanging="360"/>
+      </w:pPr>
+      <w:rPr>
+        <w:rFonts w:ascii="Courier New" w:hAnsi="Courier New" w:cs="Courier New" w:hint="default"/>
+      </w:rPr>
+    </w:lvl>
+    <w:lvl w:ilvl="2" w:tplc="04090005" w:tentative="1">
+      <w:start w:val="1"/>
+      <w:numFmt w:val="bullet"/>
+      <w:lvlText w:val=""/>
+      <w:lvlJc w:val="left"/>
+      <w:pPr>
+        <w:ind w:left="7065" w:hanging="360"/>
+      </w:pPr>
+      <w:rPr>
+        <w:rFonts w:ascii="Wingdings" w:hAnsi="Wingdings" w:hint="default"/>
+      </w:rPr>
+    </w:lvl>
+    <w:lvl w:ilvl="3" w:tplc="04090001" w:tentative="1">
+      <w:start w:val="1"/>
+      <w:numFmt w:val="bullet"/>
+      <w:lvlText w:val=""/>
+      <w:lvlJc w:val="left"/>
+      <w:pPr>
+        <w:ind w:left="7785" w:hanging="360"/>
+      </w:pPr>
+      <w:rPr>
+        <w:rFonts w:ascii="Symbol" w:hAnsi="Symbol" w:hint="default"/>
+      </w:rPr>
+    </w:lvl>
+    <w:lvl w:ilvl="4" w:tplc="04090003" w:tentative="1">
+      <w:start w:val="1"/>
+      <w:numFmt w:val="bullet"/>
+      <w:lvlText w:val="o"/>
+      <w:lvlJc w:val="left"/>
+      <w:pPr>
+        <w:ind w:left="8505" w:hanging="360"/>
+      </w:pPr>
+      <w:rPr>
+        <w:rFonts w:ascii="Courier New" w:hAnsi="Courier New" w:cs="Courier New" w:hint="default"/>
+      </w:rPr>
+    </w:lvl>
+    <w:lvl w:ilvl="5" w:tplc="04090005" w:tentative="1">
+      <w:start w:val="1"/>
+      <w:numFmt w:val="bullet"/>
+      <w:lvlText w:val=""/>
+      <w:lvlJc w:val="left"/>
+      <w:pPr>
+        <w:ind w:left="9225" w:hanging="360"/>
+      </w:pPr>
+      <w:rPr>
+        <w:rFonts w:ascii="Wingdings" w:hAnsi="Wingdings" w:hint="default"/>
+      </w:rPr>
+    </w:lvl>
+    <w:lvl w:ilvl="6" w:tplc="04090001" w:tentative="1">
+      <w:start w:val="1"/>
+      <w:numFmt w:val="bullet"/>
+      <w:lvlText w:val=""/>
+      <w:lvlJc w:val="left"/>
+      <w:pPr>
+        <w:ind w:left="9945" w:hanging="360"/>
+      </w:pPr>
+      <w:rPr>
+        <w:rFonts w:ascii="Symbol" w:hAnsi="Symbol" w:hint="default"/>
+      </w:rPr>
+    </w:lvl>
+    <w:lvl w:ilvl="7" w:tplc="04090003" w:tentative="1">
+      <w:start w:val="1"/>
+      <w:numFmt w:val="bullet"/>
+      <w:lvlText w:val="o"/>
+      <w:lvlJc w:val="left"/>
+      <w:pPr>
+        <w:ind w:left="10665" w:hanging="360"/>
+      </w:pPr>
+      <w:rPr>
+        <w:rFonts w:ascii="Courier New" w:hAnsi="Courier New" w:cs="Courier New" w:hint="default"/>
+      </w:rPr>
+    </w:lvl>
+    <w:lvl w:ilvl="8" w:tplc="04090005" w:tentative="1">
+      <w:start w:val="1"/>
+      <w:numFmt w:val="bullet"/>
+      <w:lvlText w:val=""/>
+      <w:lvlJc w:val="left"/>
+      <w:pPr>
+        <w:ind w:left="11385" w:hanging="360"/>
+      </w:pPr>
+      <w:rPr>
+        <w:rFonts w:ascii="Wingdings" w:hAnsi="Wingdings" w:hint="default"/>
+      </w:rPr>
+    </w:lvl>
+  </w:abstractNum>
+  <w:abstractNum w:abstractNumId="2" w15:restartNumberingAfterBreak="0">
+    <w:nsid w:val="36B45155"/>
+    <w:multiLevelType w:val="hybridMultilevel"/>
+    <w:tmpl w:val="0D5621DA"/>
+    <w:lvl w:ilvl="0" w:tplc="5F72ED44">
+      <w:start w:val="4"/>
+      <w:numFmt w:val="bullet"/>
+      <w:lvlText w:val=""/>
+      <w:lvlJc w:val="left"/>
+      <w:pPr>
+        <w:ind w:left="5265" w:hanging="360"/>
+      </w:pPr>
+      <w:rPr>
+        <w:rFonts w:ascii="Symbol" w:eastAsiaTheme="minorHAnsi" w:hAnsi="Symbol" w:cstheme="minorBidi" w:hint="default"/>
+      </w:rPr>
+    </w:lvl>
+    <w:lvl w:ilvl="1" w:tplc="04090003" w:tentative="1">
+      <w:start w:val="1"/>
+      <w:numFmt w:val="bullet"/>
+      <w:lvlText w:val="o"/>
+      <w:lvlJc w:val="left"/>
+      <w:pPr>
+        <w:ind w:left="5985" w:hanging="360"/>
+      </w:pPr>
+      <w:rPr>
+        <w:rFonts w:ascii="Courier New" w:hAnsi="Courier New" w:cs="Courier New" w:hint="default"/>
+      </w:rPr>
+    </w:lvl>
+    <w:lvl w:ilvl="2" w:tplc="04090005" w:tentative="1">
+      <w:start w:val="1"/>
+      <w:numFmt w:val="bullet"/>
+      <w:lvlText w:val=""/>
+      <w:lvlJc w:val="left"/>
+      <w:pPr>
+        <w:ind w:left="6705" w:hanging="360"/>
+      </w:pPr>
+      <w:rPr>
+        <w:rFonts w:ascii="Wingdings" w:hAnsi="Wingdings" w:hint="default"/>
+      </w:rPr>
+    </w:lvl>
+    <w:lvl w:ilvl="3" w:tplc="04090001" w:tentative="1">
+      <w:start w:val="1"/>
+      <w:numFmt w:val="bullet"/>
+      <w:lvlText w:val=""/>
+      <w:lvlJc w:val="left"/>
+      <w:pPr>
+        <w:ind w:left="7425" w:hanging="360"/>
+      </w:pPr>
+      <w:rPr>
+        <w:rFonts w:ascii="Symbol" w:hAnsi="Symbol" w:hint="default"/>
+      </w:rPr>
+    </w:lvl>
+    <w:lvl w:ilvl="4" w:tplc="04090003" w:tentative="1">
+      <w:start w:val="1"/>
+      <w:numFmt w:val="bullet"/>
+      <w:lvlText w:val="o"/>
+      <w:lvlJc w:val="left"/>
+      <w:pPr>
+        <w:ind w:left="8145" w:hanging="360"/>
+      </w:pPr>
+      <w:rPr>
+        <w:rFonts w:ascii="Courier New" w:hAnsi="Courier New" w:cs="Courier New" w:hint="default"/>
+      </w:rPr>
+    </w:lvl>
+    <w:lvl w:ilvl="5" w:tplc="04090005" w:tentative="1">
+      <w:start w:val="1"/>
+      <w:numFmt w:val="bullet"/>
+      <w:lvlText w:val=""/>
+      <w:lvlJc w:val="left"/>
+      <w:pPr>
+        <w:ind w:left="8865" w:hanging="360"/>
+      </w:pPr>
+      <w:rPr>
+        <w:rFonts w:ascii="Wingdings" w:hAnsi="Wingdings" w:hint="default"/>
+      </w:rPr>
+    </w:lvl>
+    <w:lvl w:ilvl="6" w:tplc="04090001" w:tentative="1">
+      <w:start w:val="1"/>
+      <w:numFmt w:val="bullet"/>
+      <w:lvlText w:val=""/>
+      <w:lvlJc w:val="left"/>
+      <w:pPr>
+        <w:ind w:left="9585" w:hanging="360"/>
+      </w:pPr>
+      <w:rPr>
+        <w:rFonts w:ascii="Symbol" w:hAnsi="Symbol" w:hint="default"/>
+      </w:rPr>
+    </w:lvl>
+    <w:lvl w:ilvl="7" w:tplc="04090003" w:tentative="1">
+      <w:start w:val="1"/>
+      <w:numFmt w:val="bullet"/>
+      <w:lvlText w:val="o"/>
+      <w:lvlJc w:val="left"/>
+      <w:pPr>
+        <w:ind w:left="10305" w:hanging="360"/>
+      </w:pPr>
+      <w:rPr>
+        <w:rFonts w:ascii="Courier New" w:hAnsi="Courier New" w:cs="Courier New" w:hint="default"/>
+      </w:rPr>
+    </w:lvl>
+    <w:lvl w:ilvl="8" w:tplc="04090005" w:tentative="1">
+      <w:start w:val="1"/>
+      <w:numFmt w:val="bullet"/>
+      <w:lvlText w:val=""/>
+      <w:lvlJc w:val="left"/>
+      <w:pPr>
+        <w:ind w:left="11025" w:hanging="360"/>
+      </w:pPr>
+      <w:rPr>
+        <w:rFonts w:ascii="Wingdings" w:hAnsi="Wingdings" w:hint="default"/>
+      </w:rPr>
+    </w:lvl>
+  </w:abstractNum>
+  <w:abstractNum w:abstractNumId="3" w15:restartNumberingAfterBreak="0">
+    <w:nsid w:val="52C80E62"/>
+    <w:multiLevelType w:val="hybridMultilevel"/>
+    <w:tmpl w:val="892CCB5A"/>
+    <w:lvl w:ilvl="0" w:tplc="0409000F">
+      <w:start w:val="1"/>
+      <w:numFmt w:val="decimal"/>
+      <w:lvlText w:val="%1."/>
+      <w:lvlJc w:val="left"/>
+      <w:pPr>
+        <w:ind w:left="720" w:hanging="360"/>
+      </w:pPr>
+      <w:rPr>
+        <w:rFonts w:hint="default"/>
+      </w:rPr>
+    </w:lvl>
+    <w:lvl w:ilvl="1" w:tplc="04090019" w:tentative="1">
+      <w:start w:val="1"/>
+      <w:numFmt w:val="lowerLetter"/>
+      <w:lvlText w:val="%2."/>
+      <w:lvlJc w:val="left"/>
+      <w:pPr>
+        <w:ind w:left="1440" w:hanging="360"/>
+      </w:pPr>
+    </w:lvl>
+    <w:lvl w:ilvl="2" w:tplc="0409001B" w:tentative="1">
+      <w:start w:val="1"/>
+      <w:numFmt w:val="lowerRoman"/>
+      <w:lvlText w:val="%3."/>
+      <w:lvlJc w:val="right"/>
+      <w:pPr>
+        <w:ind w:left="2160" w:hanging="180"/>
+      </w:pPr>
+    </w:lvl>
+    <w:lvl w:ilvl="3" w:tplc="0409000F" w:tentative="1">
+      <w:start w:val="1"/>
+      <w:numFmt w:val="decimal"/>
+      <w:lvlText w:val="%4."/>
+      <w:lvlJc w:val="left"/>
+      <w:pPr>
+        <w:ind w:left="2880" w:hanging="360"/>
+      </w:pPr>
+    </w:lvl>
+    <w:lvl w:ilvl="4" w:tplc="04090019" w:tentative="1">
+      <w:start w:val="1"/>
+      <w:numFmt w:val="lowerLetter"/>
+      <w:lvlText w:val="%5."/>
+      <w:lvlJc w:val="left"/>
+      <w:pPr>
+        <w:ind w:left="3600" w:hanging="360"/>
+      </w:pPr>
+    </w:lvl>
+    <w:lvl w:ilvl="5" w:tplc="0409001B" w:tentative="1">
+      <w:start w:val="1"/>
+      <w:numFmt w:val="lowerRoman"/>
+      <w:lvlText w:val="%6."/>
+      <w:lvlJc w:val="right"/>
+      <w:pPr>
+        <w:ind w:left="4320" w:hanging="180"/>
+      </w:pPr>
+    </w:lvl>
+    <w:lvl w:ilvl="6" w:tplc="0409000F" w:tentative="1">
+      <w:start w:val="1"/>
+      <w:numFmt w:val="decimal"/>
+      <w:lvlText w:val="%7."/>
+      <w:lvlJc w:val="left"/>
+      <w:pPr>
+        <w:ind w:left="5040" w:hanging="360"/>
+      </w:pPr>
+    </w:lvl>
+    <w:lvl w:ilvl="7" w:tplc="04090019" w:tentative="1">
+      <w:start w:val="1"/>
+      <w:numFmt w:val="lowerLetter"/>
+      <w:lvlText w:val="%8."/>
+      <w:lvlJc w:val="left"/>
+      <w:pPr>
+        <w:ind w:left="5760" w:hanging="360"/>
+      </w:pPr>
+    </w:lvl>
+    <w:lvl w:ilvl="8" w:tplc="0409001B" w:tentative="1">
+      <w:start w:val="1"/>
+      <w:numFmt w:val="lowerRoman"/>
+      <w:lvlText w:val="%9."/>
+      <w:lvlJc w:val="right"/>
+      <w:pPr>
+        <w:ind w:left="6480" w:hanging="180"/>
+      </w:pPr>
+    </w:lvl>
+  </w:abstractNum>
+  <w:abstractNum w:abstractNumId="4" w15:restartNumberingAfterBreak="0">
+    <w:nsid w:val="7E2A5F6E"/>
+    <w:multiLevelType w:val="hybridMultilevel"/>
+    <w:tmpl w:val="828A6DD4"/>
+    <w:lvl w:ilvl="0" w:tplc="50483C44">
+      <w:start w:val="1"/>
+      <w:numFmt w:val="bullet"/>
+      <w:lvlText w:val="-"/>
+      <w:lvlJc w:val="left"/>
+      <w:pPr>
+        <w:ind w:left="4365" w:hanging="360"/>
+      </w:pPr>
+      <w:rPr>
+        <w:rFonts w:ascii="Calibri" w:eastAsiaTheme="minorHAnsi" w:hAnsi="Calibri" w:cs="Calibri" w:hint="default"/>
+      </w:rPr>
+    </w:lvl>
+    <w:lvl w:ilvl="1" w:tplc="04090003" w:tentative="1">
+      <w:start w:val="1"/>
+      <w:numFmt w:val="bullet"/>
+      <w:lvlText w:val="o"/>
+      <w:lvlJc w:val="left"/>
+      <w:pPr>
+        <w:ind w:left="5085" w:hanging="360"/>
+      </w:pPr>
+      <w:rPr>
+        <w:rFonts w:ascii="Courier New" w:hAnsi="Courier New" w:cs="Courier New" w:hint="default"/>
+      </w:rPr>
+    </w:lvl>
+    <w:lvl w:ilvl="2" w:tplc="04090005" w:tentative="1">
+      <w:start w:val="1"/>
+      <w:numFmt w:val="bullet"/>
+      <w:lvlText w:val=""/>
+      <w:lvlJc w:val="left"/>
+      <w:pPr>
+        <w:ind w:left="5805" w:hanging="360"/>
+      </w:pPr>
+      <w:rPr>
+        <w:rFonts w:ascii="Wingdings" w:hAnsi="Wingdings" w:hint="default"/>
+      </w:rPr>
+    </w:lvl>
+    <w:lvl w:ilvl="3" w:tplc="04090001" w:tentative="1">
+      <w:start w:val="1"/>
+      <w:numFmt w:val="bullet"/>
+      <w:lvlText w:val=""/>
+      <w:lvlJc w:val="left"/>
+      <w:pPr>
+        <w:ind w:left="6525" w:hanging="360"/>
+      </w:pPr>
+      <w:rPr>
+        <w:rFonts w:ascii="Symbol" w:hAnsi="Symbol" w:hint="default"/>
+      </w:rPr>
+    </w:lvl>
+    <w:lvl w:ilvl="4" w:tplc="04090003" w:tentative="1">
+      <w:start w:val="1"/>
+      <w:numFmt w:val="bullet"/>
+      <w:lvlText w:val="o"/>
+      <w:lvlJc w:val="left"/>
+      <w:pPr>
+        <w:ind w:left="7245" w:hanging="360"/>
+      </w:pPr>
+      <w:rPr>
+        <w:rFonts w:ascii="Courier New" w:hAnsi="Courier New" w:cs="Courier New" w:hint="default"/>
+      </w:rPr>
+    </w:lvl>
+    <w:lvl w:ilvl="5" w:tplc="04090005" w:tentative="1">
+      <w:start w:val="1"/>
+      <w:numFmt w:val="bullet"/>
+      <w:lvlText w:val=""/>
+      <w:lvlJc w:val="left"/>
+      <w:pPr>
+        <w:ind w:left="7965" w:hanging="360"/>
+      </w:pPr>
+      <w:rPr>
+        <w:rFonts w:ascii="Wingdings" w:hAnsi="Wingdings" w:hint="default"/>
+      </w:rPr>
+    </w:lvl>
+    <w:lvl w:ilvl="6" w:tplc="04090001" w:tentative="1">
+      <w:start w:val="1"/>
+      <w:numFmt w:val="bullet"/>
+      <w:lvlText w:val=""/>
+      <w:lvlJc w:val="left"/>
+      <w:pPr>
+        <w:ind w:left="8685" w:hanging="360"/>
+      </w:pPr>
+      <w:rPr>
+        <w:rFonts w:ascii="Symbol" w:hAnsi="Symbol" w:hint="default"/>
+      </w:rPr>
+    </w:lvl>
+    <w:lvl w:ilvl="7" w:tplc="04090003" w:tentative="1">
+      <w:start w:val="1"/>
+      <w:numFmt w:val="bullet"/>
+      <w:lvlText w:val="o"/>
+      <w:lvlJc w:val="left"/>
+      <w:pPr>
+        <w:ind w:left="9405" w:hanging="360"/>
+      </w:pPr>
+      <w:rPr>
+        <w:rFonts w:ascii="Courier New" w:hAnsi="Courier New" w:cs="Courier New" w:hint="default"/>
+      </w:rPr>
+    </w:lvl>
+    <w:lvl w:ilvl="8" w:tplc="04090005" w:tentative="1">
+      <w:start w:val="1"/>
+      <w:numFmt w:val="bullet"/>
+      <w:lvlText w:val=""/>
+      <w:lvlJc w:val="left"/>
+      <w:pPr>
+        <w:ind w:left="10125" w:hanging="360"/>
+      </w:pPr>
+      <w:rPr>
+        <w:rFonts w:ascii="Wingdings" w:hAnsi="Wingdings" w:hint="default"/>
+      </w:rPr>
+    </w:lvl>
+  </w:abstractNum>
   <w:num w:numId="1">
     <w:abstractNumId w:val="0"/>
+  </w:num>
+  <w:num w:numId="2">
+    <w:abstractNumId w:val="3"/>
+  </w:num>
+  <w:num w:numId="3">
+    <w:abstractNumId w:val="4"/>
+  </w:num>
+  <w:num w:numId="4">
+    <w:abstractNumId w:val="2"/>
+  </w:num>
+  <w:num w:numId="5">
+    <w:abstractNumId w:val="1"/>
   </w:num>
 </w:numbering>
 </file>

</xml_diff>

<commit_message>
Added first implementation of Quick Overview section
</commit_message>
<xml_diff>
--- a/Final Year Project Report.docx
+++ b/Final Year Project Report.docx
@@ -225,17 +225,11 @@
       </w:r>
       <w:r>
         <w:br/>
-        <w:t xml:space="preserve">- </w:t>
-      </w:r>
-      <w:r>
-        <w:t>( to complete )</w:t>
+        <w:t>- ( to complete )</w:t>
       </w:r>
       <w:r>
         <w:br/>
-        <w:t xml:space="preserve">- </w:t>
-      </w:r>
-      <w:r>
-        <w:t>( to complete )</w:t>
+        <w:t>- ( to complete )</w:t>
       </w:r>
     </w:p>
     <w:p>
@@ -294,8 +288,6 @@
       </w:r>
       <w:r>
         <w:br/>
-      </w:r>
-      <w:r>
         <w:t>- ( to complete )</w:t>
       </w:r>
     </w:p>
@@ -318,8 +310,6 @@
       </w:r>
       <w:r>
         <w:br/>
-      </w:r>
-      <w:r>
         <w:t>- ( to complete )</w:t>
       </w:r>
       <w:r>
@@ -333,29 +323,158 @@
         <w:lastRenderedPageBreak/>
         <w:t>- ( to complete )</w:t>
       </w:r>
+      <w:r>
+        <w:br/>
+      </w:r>
+      <w:r>
+        <w:t>* * *</w:t>
+      </w:r>
+    </w:p>
+    <w:p>
+      <w:pPr>
+        <w:pStyle w:val="a3"/>
+      </w:pPr>
+      <w:r>
+        <w:br/>
+      </w:r>
+    </w:p>
+    <w:p>
+      <w:pPr>
+        <w:pStyle w:val="a3"/>
+        <w:ind w:left="4365"/>
+      </w:pPr>
+    </w:p>
+    <w:p>
+      <w:pPr>
+        <w:pStyle w:val="a3"/>
+        <w:ind w:left="4365"/>
+      </w:pPr>
+    </w:p>
+    <w:p>
+      <w:pPr>
+        <w:pStyle w:val="a3"/>
+        <w:ind w:left="4365"/>
+      </w:pPr>
+    </w:p>
+    <w:p>
+      <w:pPr>
+        <w:pStyle w:val="a3"/>
+        <w:ind w:left="4365"/>
+      </w:pPr>
+    </w:p>
+    <w:p>
+      <w:pPr>
+        <w:pStyle w:val="a3"/>
+        <w:ind w:left="4365"/>
+        <w:rPr>
+          <w:sz w:val="32"/>
+        </w:rPr>
+      </w:pPr>
+      <w:r>
+        <w:rPr>
+          <w:sz w:val="32"/>
+        </w:rPr>
+        <w:t xml:space="preserve">Quick overview </w:t>
+      </w:r>
+    </w:p>
+    <w:p>
+      <w:pPr>
+        <w:rPr>
+          <w:sz w:val="32"/>
+        </w:rPr>
+      </w:pPr>
+    </w:p>
+    <w:p>
+      <w:pPr>
+        <w:rPr>
+          <w:sz w:val="32"/>
+        </w:rPr>
+      </w:pPr>
+    </w:p>
+    <w:p>
+      <w:pPr>
+        <w:rPr>
+          <w:sz w:val="28"/>
+          <w:u w:val="single"/>
+        </w:rPr>
+      </w:pPr>
+      <w:r>
+        <w:rPr>
+          <w:sz w:val="28"/>
+          <w:u w:val="single"/>
+        </w:rPr>
+        <w:t>Project reasoning</w:t>
+      </w:r>
+    </w:p>
+    <w:p>
+      <w:pPr>
+        <w:jc w:val="both"/>
+      </w:pPr>
+      <w:r>
+        <w:t>As a software engineer I have realized that the only products that become successful are products that bring solution to a problem. As a person who has worked for quite a while in hospitality industry I have met and talked to people from different aspects of life and all ends of the World. That gave me a good starting point to search for feedback from most of the personalities I had the chance to discuss my product with. The reason I’m calling it a product, not a project, is because I believe that the definition of a project is held within a product itself, as a final result of project execution. Following up the thought of my experience in hospitality, I have had the chance to meet lots of professionals from every level of any business. Juniors, seniors, directors, CEO, CTO etc. and all of them had a small piece of information which they had to carry all over during a conference, corporative meeting or a meeting to catch up with colleague(s). That piece of information is their business card(s). Most of them had carried 5-10-15(sometimes even more) business cards in the pockets of their well-ironed blazers which till a point has caused low comfortability. I thought of changing the way it serves its owner by adding a bit of 21</w:t>
+      </w:r>
+      <w:r>
+        <w:rPr>
+          <w:vertAlign w:val="superscript"/>
+        </w:rPr>
+        <w:t>st</w:t>
+      </w:r>
+      <w:r>
+        <w:t xml:space="preserve"> century functionality, without losing its importance.  </w:t>
+      </w:r>
+    </w:p>
+    <w:p>
+      <w:pPr>
+        <w:rPr>
+          <w:sz w:val="32"/>
+        </w:rPr>
+      </w:pPr>
+    </w:p>
+    <w:p>
+      <w:pPr>
+        <w:rPr>
+          <w:sz w:val="28"/>
+          <w:u w:val="single"/>
+        </w:rPr>
+      </w:pPr>
+      <w:r>
+        <w:rPr>
+          <w:sz w:val="28"/>
+          <w:u w:val="single"/>
+        </w:rPr>
+        <w:t>The</w:t>
+      </w:r>
+      <w:r>
+        <w:rPr>
+          <w:sz w:val="28"/>
+          <w:u w:val="single"/>
+        </w:rPr>
+        <w:t xml:space="preserve"> process of implementation and </w:t>
+      </w:r>
+      <w:r>
+        <w:rPr>
+          <w:sz w:val="28"/>
+          <w:u w:val="single"/>
+        </w:rPr>
+        <w:t>development strategy</w:t>
+      </w:r>
+    </w:p>
+    <w:p>
+      <w:r>
+        <w:t xml:space="preserve">Although a student undertaking a course, studying mostly JAVA programming language, I have decided to implement my project using Microsoft Products. The reason why is, because Microsoft have been successfully providing the industry with cross-platform IDEs (Integrated Development Environment) which require the user to code in C# programming language but providing the so important and core functionality which is exporting the product into iOS, Android OS and Windows OS. The IDE with that functionality is the cross-platform application </w:t>
+      </w:r>
+      <w:proofErr w:type="spellStart"/>
+      <w:r>
+        <w:t>Xamarin</w:t>
+      </w:r>
+      <w:proofErr w:type="spellEnd"/>
+      <w:r>
+        <w:t xml:space="preserve">, which benefits from native user interface and cross-platform app development. </w:t>
+      </w:r>
       <w:bookmarkStart w:id="0" w:name="_GoBack"/>
       <w:bookmarkEnd w:id="0"/>
-      <w:r>
-        <w:br/>
-      </w:r>
-      <w:r>
-        <w:t>* * *</w:t>
-      </w:r>
-    </w:p>
-    <w:p>
-      <w:pPr>
-        <w:pStyle w:val="a3"/>
-      </w:pPr>
-      <w:r>
-        <w:br/>
-      </w:r>
-    </w:p>
-    <w:p>
-      <w:pPr>
-        <w:pStyle w:val="a3"/>
-        <w:ind w:left="4365"/>
-      </w:pPr>
-    </w:p>
+    </w:p>
+    <w:p/>
     <w:sectPr>
       <w:pgSz w:w="12240" w:h="15840"/>
       <w:pgMar w:top="1440" w:right="1440" w:bottom="1440" w:left="1440" w:header="720" w:footer="720" w:gutter="0"/>

</xml_diff>

<commit_message>
Added conclusion to section 1.2 - The process of implementation and development strategy
</commit_message>
<xml_diff>
--- a/Final Year Project Report.docx
+++ b/Final Year Project Report.docx
@@ -14,13 +14,8 @@
       <w:pPr>
         <w:jc w:val="center"/>
       </w:pPr>
-      <w:proofErr w:type="gramStart"/>
-      <w:r>
-        <w:t>Date :</w:t>
-      </w:r>
-      <w:proofErr w:type="gramEnd"/>
-      <w:r>
-        <w:t xml:space="preserve"> 23/07/2018</w:t>
+      <w:r>
+        <w:t>Date : 23/07/2018</w:t>
       </w:r>
     </w:p>
     <w:p>
@@ -442,34 +437,31 @@
           <w:sz w:val="28"/>
           <w:u w:val="single"/>
         </w:rPr>
-        <w:t>The</w:t>
+        <w:t>The process of implementation and development strategy</w:t>
+      </w:r>
+    </w:p>
+    <w:p>
+      <w:r>
+        <w:t xml:space="preserve">Although a student undertaking a course, studying mostly JAVA programming language, I have decided to implement my project using Microsoft Products. The reason why is, because Microsoft have been successfully providing the industry with cross-platform IDEs (Integrated Development Environment) which require the user to code in C# programming language but providing the so important and core functionality which is exporting the product into iOS, Android OS and Windows OS. The IDE with that functionality is the cross-platform application Xamarin, which benefits from native user interface and cross-platform app development. </w:t>
+      </w:r>
+      <w:r>
+        <w:t xml:space="preserve">Also, a part from Microsoft products, I will be using project management application, which will help me organize my schedule in terms of development of the product. </w:t>
+      </w:r>
+      <w:r>
+        <w:t>In short conclusion, my strategy is to split the project into small pieces and execute on each one of them. I will add GitHub, Microsoft and 3</w:t>
       </w:r>
       <w:r>
         <w:rPr>
-          <w:sz w:val="28"/>
-          <w:u w:val="single"/>
+          <w:vertAlign w:val="superscript"/>
         </w:rPr>
-        <w:t xml:space="preserve"> process of implementation and </w:t>
-      </w:r>
-      <w:r>
-        <w:rPr>
-          <w:sz w:val="28"/>
-          <w:u w:val="single"/>
-        </w:rPr>
-        <w:t>development strategy</w:t>
-      </w:r>
-    </w:p>
-    <w:p>
-      <w:r>
-        <w:t xml:space="preserve">Although a student undertaking a course, studying mostly JAVA programming language, I have decided to implement my project using Microsoft Products. The reason why is, because Microsoft have been successfully providing the industry with cross-platform IDEs (Integrated Development Environment) which require the user to code in C# programming language but providing the so important and core functionality which is exporting the product into iOS, Android OS and Windows OS. The IDE with that functionality is the cross-platform application </w:t>
-      </w:r>
-      <w:proofErr w:type="spellStart"/>
-      <w:r>
-        <w:t>Xamarin</w:t>
-      </w:r>
-      <w:proofErr w:type="spellEnd"/>
-      <w:r>
-        <w:t xml:space="preserve">, which benefits from native user interface and cross-platform app development. </w:t>
+        <w:t>rd</w:t>
+      </w:r>
+      <w:r>
+        <w:t xml:space="preserve"> party project management application services to my </w:t>
+      </w:r>
+      <w:r>
+        <w:lastRenderedPageBreak/>
+        <w:t>development process which will save me time and clear the project development process to a non-familiar user.</w:t>
       </w:r>
       <w:bookmarkStart w:id="0" w:name="_GoBack"/>
       <w:bookmarkEnd w:id="0"/>

</xml_diff>

<commit_message>
Added draft to section "coding the back end" #2.1
</commit_message>
<xml_diff>
--- a/Final Year Project Report.docx
+++ b/Final Year Project Report.docx
@@ -463,8 +463,80 @@
         <w:lastRenderedPageBreak/>
         <w:t>development process which will save me time and clear the project development process to a non-familiar user.</w:t>
       </w:r>
+    </w:p>
+    <w:p/>
+    <w:p/>
+    <w:p>
+      <w:pPr>
+        <w:jc w:val="center"/>
+        <w:rPr>
+          <w:sz w:val="32"/>
+        </w:rPr>
+      </w:pPr>
+      <w:r>
+        <w:rPr>
+          <w:sz w:val="32"/>
+        </w:rPr>
+        <w:t>Implementation</w:t>
+      </w:r>
+    </w:p>
+    <w:p>
+      <w:pPr>
+        <w:rPr>
+          <w:sz w:val="28"/>
+          <w:u w:val="single"/>
+        </w:rPr>
+      </w:pPr>
+      <w:r>
+        <w:rPr>
+          <w:sz w:val="28"/>
+          <w:u w:val="single"/>
+        </w:rPr>
+        <w:t>Coding the back-end (C# and SQL)</w:t>
+      </w:r>
+    </w:p>
+    <w:p>
+      <w:r>
+        <w:t>As mentioned in the early</w:t>
+      </w:r>
+      <w:r>
+        <w:t xml:space="preserve"> bits of the report, I will be using Microsoft Products on my project. The core of it is C# and Microsoft SQL Database, which are both are provided by an open source environment like Microsoft Visual Studio and Microsoft SQL Management Studio respectively. </w:t>
+      </w:r>
+      <w:r>
+        <w:br/>
+        <w:t>The main goal of my product is to invoke data from the DB and display it in the UI (user interface) and then eventually perform some actions with it. The smart business card, is a business card with a NFC (near-field-communication) chip</w:t>
+      </w:r>
+      <w:r>
+        <w:t xml:space="preserve"> which as the name says</w:t>
+      </w:r>
+      <w:r>
+        <w:t xml:space="preserve">, will communicate with the device when it is significantly close to the targeted device. </w:t>
+      </w:r>
+      <w:r>
+        <w:t xml:space="preserve">The process of invoking data happens when the holder of the business card touches the phone (or the smartwatch) of the targeted person. Data is called from the DB and loaded in components of the UI. </w:t>
+      </w:r>
+      <w:r>
+        <w:br/>
+      </w:r>
+      <w:r>
+        <w:br/>
+        <w:t xml:space="preserve">C# it’s an Object-Oriented-Language, providing productivity, versatility, designed by Microsoft, providing lots of support and documentation for most of its components. The main advantage of C# is that a part from being very efficient within .NET framework, it is being using in Xamarin framework for developing iOS, Android and Windows native apps, which saves so much time. </w:t>
+      </w:r>
+      <w:r>
+        <w:br/>
+      </w:r>
+      <w:r>
+        <w:br/>
+        <w:t>Microsoft SQL, a traditional structure of DB</w:t>
+      </w:r>
+      <w:r>
+        <w:t xml:space="preserve">, to store data and call it with stored procedures or view - </w:t>
+      </w:r>
       <w:bookmarkStart w:id="0" w:name="_GoBack"/>
       <w:bookmarkEnd w:id="0"/>
+      <w:r>
+        <w:t>models of the tables.</w:t>
+      </w:r>
     </w:p>
     <w:p/>
     <w:sectPr>

</xml_diff>

<commit_message>
Added further implementation of sections "coding the front-end" & "pros&cons of the approach"
#2.2 / #2.3
</commit_message>
<xml_diff>
--- a/Final Year Project Report.docx
+++ b/Final Year Project Report.docx
@@ -189,7 +189,10 @@
       </w:r>
       <w:r>
         <w:br/>
-        <w:t>- Pros and Cons of the approach undertaken.</w:t>
+        <w:t xml:space="preserve">- Pros and </w:t>
+      </w:r>
+      <w:r>
+        <w:t>Cons of the approach undertaken</w:t>
       </w:r>
     </w:p>
     <w:p>
@@ -516,6 +519,9 @@
         <w:t xml:space="preserve">The process of invoking data happens when the holder of the business card touches the phone (or the smartwatch) of the targeted person. Data is called from the DB and loaded in components of the UI. </w:t>
       </w:r>
       <w:r>
+        <w:t xml:space="preserve">The UI is an application (whether iOS, Android or Win) which has all the code functionality and providing UI. </w:t>
+      </w:r>
+      <w:r>
         <w:br/>
       </w:r>
       <w:r>
@@ -530,13 +536,94 @@
         <w:t>Microsoft SQL, a traditional structure of DB</w:t>
       </w:r>
       <w:r>
-        <w:t xml:space="preserve">, to store data and call it with stored procedures or view - </w:t>
+        <w:t>, to store data and call it with stored procedures or view - models of the tables.</w:t>
+      </w:r>
+    </w:p>
+    <w:p>
+      <w:r>
+        <w:t>(draft)</w:t>
+      </w:r>
+    </w:p>
+    <w:p/>
+    <w:p>
+      <w:pPr>
+        <w:rPr>
+          <w:sz w:val="28"/>
+        </w:rPr>
+      </w:pPr>
+    </w:p>
+    <w:p>
+      <w:pPr>
+        <w:rPr>
+          <w:sz w:val="28"/>
+          <w:u w:val="single"/>
+        </w:rPr>
+      </w:pPr>
+      <w:r>
+        <w:rPr>
+          <w:sz w:val="28"/>
+          <w:u w:val="single"/>
+        </w:rPr>
+        <w:t>Coding the front-end</w:t>
+      </w:r>
+    </w:p>
+    <w:p>
+      <w:r>
+        <w:t>I will keep the application simple as my main focus will be providing as good functionality as possible. The UI will be designed based on increasing user’s productivity when using the app. The design will be integrated on the results from research based on what colors are user-friendly, how components should be organized and what styling effects are most friend to the user. Perhaps Gestalt’s Principles will be applied – a good starting point for UI design.</w:t>
+      </w:r>
+    </w:p>
+    <w:p/>
+    <w:p>
+      <w:pPr>
+        <w:rPr>
+          <w:sz w:val="28"/>
+          <w:u w:val="single"/>
+        </w:rPr>
+      </w:pPr>
+    </w:p>
+    <w:p>
+      <w:pPr>
+        <w:rPr>
+          <w:sz w:val="28"/>
+          <w:u w:val="single"/>
+        </w:rPr>
+      </w:pPr>
+      <w:r>
+        <w:rPr>
+          <w:sz w:val="28"/>
+          <w:u w:val="single"/>
+        </w:rPr>
+        <w:lastRenderedPageBreak/>
+        <w:t xml:space="preserve">Pros and </w:t>
+      </w:r>
+      <w:r>
+        <w:rPr>
+          <w:sz w:val="28"/>
+          <w:u w:val="single"/>
+        </w:rPr>
+        <w:t>Cons of the approach undertaken</w:t>
+      </w:r>
+    </w:p>
+    <w:p>
+      <w:pPr>
+        <w:rPr>
+          <w:sz w:val="28"/>
+          <w:u w:val="single"/>
+        </w:rPr>
+      </w:pPr>
+    </w:p>
+    <w:p>
+      <w:r>
+        <w:t xml:space="preserve">I believe that the benefits of the implementation process come with the choice of programming languages and research on how user will perceive the application. Along with the simplicity of SQL database management, the fact that Xamarin provides such an easy way to implement native apps for any platform saves so much time and basically allows the creation of 1 product and multiply its functionality by 3. </w:t>
+      </w:r>
+    </w:p>
+    <w:p/>
+    <w:p>
+      <w:r>
+        <w:t xml:space="preserve">At this stage of the implementation process, a bad side of the approach is the fact that C# is a programming language which I haven’t got much experience with and some required functionalities such as invoking/saving data to database will be a challenging to learn and understand, however it must be pretty similar to any other OOP language. </w:t>
       </w:r>
       <w:bookmarkStart w:id="0" w:name="_GoBack"/>
       <w:bookmarkEnd w:id="0"/>
-      <w:r>
-        <w:t>models of the tables.</w:t>
-      </w:r>
     </w:p>
     <w:p/>
     <w:sectPr>

</xml_diff>

<commit_message>
Added further writing to section #4 and it's bullet-points
The text requires futher editing and writing
</commit_message>
<xml_diff>
--- a/Final Year Project Report.docx
+++ b/Final Year Project Report.docx
@@ -5,17 +5,35 @@
     <w:p>
       <w:pPr>
         <w:jc w:val="center"/>
-      </w:pPr>
-      <w:r>
+        <w:rPr>
+          <w:sz w:val="44"/>
+        </w:rPr>
+      </w:pPr>
+      <w:r>
+        <w:rPr>
+          <w:sz w:val="44"/>
+        </w:rPr>
         <w:t>Final Year Project Report</w:t>
       </w:r>
     </w:p>
     <w:p>
       <w:pPr>
         <w:jc w:val="center"/>
-      </w:pPr>
-      <w:r>
-        <w:t>Date : 23/07/2018</w:t>
+        <w:rPr>
+          <w:sz w:val="44"/>
+        </w:rPr>
+      </w:pPr>
+      <w:r>
+        <w:rPr>
+          <w:sz w:val="44"/>
+        </w:rPr>
+        <w:t>Date:</w:t>
+      </w:r>
+      <w:r>
+        <w:rPr>
+          <w:sz w:val="44"/>
+        </w:rPr>
+        <w:t xml:space="preserve"> 23/07/2018</w:t>
       </w:r>
     </w:p>
     <w:p>
@@ -26,11 +44,23 @@
     <w:p>
       <w:pPr>
         <w:jc w:val="center"/>
-      </w:pPr>
-      <w:r>
+        <w:rPr>
+          <w:b/>
+          <w:sz w:val="36"/>
+        </w:rPr>
+      </w:pPr>
+      <w:r>
+        <w:rPr>
+          <w:b/>
+          <w:sz w:val="40"/>
+        </w:rPr>
         <w:t xml:space="preserve">Sections: </w:t>
       </w:r>
       <w:r>
+        <w:rPr>
+          <w:b/>
+          <w:sz w:val="36"/>
+        </w:rPr>
         <w:br/>
       </w:r>
     </w:p>
@@ -41,9 +71,14 @@
           <w:ilvl w:val="0"/>
           <w:numId w:val="1"/>
         </w:numPr>
-        <w:jc w:val="center"/>
-      </w:pPr>
-      <w:r>
+        <w:rPr>
+          <w:sz w:val="36"/>
+        </w:rPr>
+      </w:pPr>
+      <w:r>
+        <w:rPr>
+          <w:sz w:val="36"/>
+        </w:rPr>
         <w:t>Introduction to the project</w:t>
       </w:r>
     </w:p>
@@ -54,9 +89,14 @@
           <w:ilvl w:val="0"/>
           <w:numId w:val="1"/>
         </w:numPr>
-        <w:jc w:val="center"/>
-      </w:pPr>
-      <w:r>
+        <w:rPr>
+          <w:sz w:val="36"/>
+        </w:rPr>
+      </w:pPr>
+      <w:r>
+        <w:rPr>
+          <w:sz w:val="36"/>
+        </w:rPr>
         <w:t>Implementation</w:t>
       </w:r>
     </w:p>
@@ -67,9 +107,14 @@
           <w:ilvl w:val="0"/>
           <w:numId w:val="1"/>
         </w:numPr>
-        <w:jc w:val="center"/>
-      </w:pPr>
-      <w:r>
+        <w:rPr>
+          <w:sz w:val="36"/>
+        </w:rPr>
+      </w:pPr>
+      <w:r>
+        <w:rPr>
+          <w:sz w:val="36"/>
+        </w:rPr>
         <w:t>Difficulties during the process of implementation</w:t>
       </w:r>
     </w:p>
@@ -80,12 +125,20 @@
           <w:ilvl w:val="0"/>
           <w:numId w:val="1"/>
         </w:numPr>
-        <w:jc w:val="center"/>
-      </w:pPr>
-      <w:r>
+        <w:rPr>
+          <w:sz w:val="36"/>
+        </w:rPr>
+      </w:pPr>
+      <w:r>
+        <w:rPr>
+          <w:sz w:val="36"/>
+        </w:rPr>
         <w:t>Advertising the fin</w:t>
       </w:r>
       <w:r>
+        <w:rPr>
+          <w:sz w:val="36"/>
+        </w:rPr>
         <w:t>al product and targeted industry</w:t>
       </w:r>
     </w:p>
@@ -96,9 +149,14 @@
           <w:ilvl w:val="0"/>
           <w:numId w:val="1"/>
         </w:numPr>
-        <w:jc w:val="center"/>
-      </w:pPr>
-      <w:r>
+        <w:rPr>
+          <w:sz w:val="36"/>
+        </w:rPr>
+      </w:pPr>
+      <w:r>
+        <w:rPr>
+          <w:sz w:val="36"/>
+        </w:rPr>
         <w:t>Conducted research and feedbacks</w:t>
       </w:r>
     </w:p>
@@ -109,15 +167,23 @@
           <w:ilvl w:val="0"/>
           <w:numId w:val="1"/>
         </w:numPr>
+        <w:rPr>
+          <w:sz w:val="36"/>
+        </w:rPr>
+      </w:pPr>
+      <w:r>
+        <w:rPr>
+          <w:sz w:val="36"/>
+        </w:rPr>
+        <w:t>Final conclusion and possible improvements</w:t>
+      </w:r>
+    </w:p>
+    <w:p>
+      <w:pPr>
         <w:jc w:val="center"/>
-      </w:pPr>
-      <w:r>
-        <w:t>Final conclusion and possible improvements</w:t>
-      </w:r>
-    </w:p>
-    <w:p>
-      <w:pPr>
-        <w:jc w:val="center"/>
+        <w:rPr>
+          <w:sz w:val="36"/>
+        </w:rPr>
       </w:pPr>
     </w:p>
     <w:p>
@@ -125,24 +191,224 @@
         <w:pStyle w:val="a3"/>
         <w:numPr>
           <w:ilvl w:val="0"/>
-          <w:numId w:val="2"/>
+          <w:numId w:val="9"/>
         </w:numPr>
+        <w:rPr>
+          <w:sz w:val="36"/>
+        </w:rPr>
+      </w:pPr>
+      <w:r>
+        <w:rPr>
+          <w:sz w:val="36"/>
+        </w:rPr>
+        <w:t xml:space="preserve">Quick overview </w:t>
+      </w:r>
+    </w:p>
+    <w:p>
+      <w:pPr>
         <w:jc w:val="center"/>
-      </w:pPr>
-      <w:r>
-        <w:t xml:space="preserve">Quick overview </w:t>
-      </w:r>
+        <w:rPr>
+          <w:sz w:val="36"/>
+        </w:rPr>
+      </w:pPr>
+      <w:r>
+        <w:rPr>
+          <w:sz w:val="36"/>
+        </w:rPr>
+        <w:t>Project reasoning</w:t>
+      </w:r>
+      <w:r>
+        <w:rPr>
+          <w:sz w:val="36"/>
+        </w:rPr>
+        <w:br/>
+      </w:r>
+      <w:r>
+        <w:rPr>
+          <w:sz w:val="36"/>
+        </w:rPr>
+        <w:t xml:space="preserve">The process of implementation and </w:t>
+      </w:r>
+      <w:r>
+        <w:rPr>
+          <w:sz w:val="36"/>
+        </w:rPr>
+        <w:br/>
+        <w:t>development strategy</w:t>
+      </w:r>
+    </w:p>
+    <w:p>
+      <w:pPr>
+        <w:rPr>
+          <w:sz w:val="36"/>
+        </w:rPr>
+      </w:pPr>
     </w:p>
     <w:p>
       <w:pPr>
         <w:pStyle w:val="a3"/>
         <w:numPr>
           <w:ilvl w:val="0"/>
-          <w:numId w:val="3"/>
+          <w:numId w:val="9"/>
         </w:numPr>
-      </w:pPr>
-      <w:r>
-        <w:t>Project reasoning</w:t>
+        <w:rPr>
+          <w:sz w:val="36"/>
+        </w:rPr>
+      </w:pPr>
+      <w:r>
+        <w:rPr>
+          <w:sz w:val="36"/>
+        </w:rPr>
+        <w:t>Implementation</w:t>
+      </w:r>
+    </w:p>
+    <w:p>
+      <w:pPr>
+        <w:pStyle w:val="a3"/>
+        <w:jc w:val="center"/>
+        <w:rPr>
+          <w:sz w:val="36"/>
+        </w:rPr>
+      </w:pPr>
+      <w:r>
+        <w:rPr>
+          <w:sz w:val="36"/>
+        </w:rPr>
+        <w:t>Co</w:t>
+      </w:r>
+      <w:r>
+        <w:rPr>
+          <w:sz w:val="36"/>
+        </w:rPr>
+        <w:t>ding the back-end (C# and SQL)</w:t>
+      </w:r>
+      <w:r>
+        <w:rPr>
+          <w:sz w:val="36"/>
+        </w:rPr>
+        <w:br/>
+      </w:r>
+      <w:r>
+        <w:rPr>
+          <w:sz w:val="36"/>
+        </w:rPr>
+        <w:t xml:space="preserve">Coding the front-end </w:t>
+      </w:r>
+      <w:r>
+        <w:rPr>
+          <w:sz w:val="36"/>
+        </w:rPr>
+        <w:br/>
+      </w:r>
+      <w:r>
+        <w:rPr>
+          <w:sz w:val="36"/>
+        </w:rPr>
+        <w:t>Pros and Cons of the approach undertaken</w:t>
+      </w:r>
+    </w:p>
+    <w:p>
+      <w:pPr>
+        <w:rPr>
+          <w:sz w:val="36"/>
+        </w:rPr>
+      </w:pPr>
+    </w:p>
+    <w:p>
+      <w:pPr>
+        <w:pStyle w:val="a3"/>
+        <w:ind w:left="4365"/>
+        <w:rPr>
+          <w:sz w:val="36"/>
+        </w:rPr>
+      </w:pPr>
+    </w:p>
+    <w:p>
+      <w:pPr>
+        <w:pStyle w:val="a3"/>
+        <w:rPr>
+          <w:sz w:val="36"/>
+        </w:rPr>
+      </w:pPr>
+    </w:p>
+    <w:p>
+      <w:pPr>
+        <w:pStyle w:val="a3"/>
+        <w:rPr>
+          <w:sz w:val="36"/>
+        </w:rPr>
+      </w:pPr>
+    </w:p>
+    <w:p>
+      <w:pPr>
+        <w:rPr>
+          <w:sz w:val="36"/>
+        </w:rPr>
+      </w:pPr>
+      <w:r>
+        <w:rPr>
+          <w:sz w:val="36"/>
+        </w:rPr>
+        <w:t xml:space="preserve">3. </w:t>
+      </w:r>
+      <w:r>
+        <w:rPr>
+          <w:sz w:val="36"/>
+        </w:rPr>
+        <w:t>Difficulties during the process of implementation</w:t>
+      </w:r>
+    </w:p>
+    <w:p>
+      <w:pPr>
+        <w:jc w:val="center"/>
+        <w:rPr>
+          <w:sz w:val="36"/>
+        </w:rPr>
+      </w:pPr>
+      <w:r>
+        <w:rPr>
+          <w:sz w:val="36"/>
+        </w:rPr>
+        <w:t>( to complete )</w:t>
+      </w:r>
+      <w:r>
+        <w:rPr>
+          <w:sz w:val="36"/>
+        </w:rPr>
+        <w:br/>
+        <w:t>( to complete )</w:t>
+      </w:r>
+      <w:r>
+        <w:rPr>
+          <w:sz w:val="36"/>
+        </w:rPr>
+        <w:br/>
+      </w:r>
+      <w:r>
+        <w:rPr>
+          <w:sz w:val="36"/>
+        </w:rPr>
+        <w:t xml:space="preserve"> ( to complete )</w:t>
+      </w:r>
+      <w:r>
+        <w:rPr>
+          <w:sz w:val="36"/>
+        </w:rPr>
+        <w:br/>
+      </w:r>
+    </w:p>
+    <w:p>
+      <w:pPr>
+        <w:ind w:left="360"/>
+        <w:rPr>
+          <w:sz w:val="36"/>
+        </w:rPr>
+      </w:pPr>
+      <w:r>
+        <w:rPr>
+          <w:sz w:val="36"/>
+        </w:rPr>
+        <w:t xml:space="preserve"> </w:t>
       </w:r>
     </w:p>
     <w:p>
@@ -150,15 +416,218 @@
         <w:pStyle w:val="a3"/>
         <w:numPr>
           <w:ilvl w:val="0"/>
-          <w:numId w:val="3"/>
+          <w:numId w:val="12"/>
         </w:numPr>
-      </w:pPr>
-      <w:r>
-        <w:t xml:space="preserve">The process of implementation and </w:t>
-      </w:r>
-      <w:r>
+        <w:rPr>
+          <w:sz w:val="36"/>
+        </w:rPr>
+      </w:pPr>
+      <w:r>
+        <w:rPr>
+          <w:sz w:val="36"/>
+        </w:rPr>
+        <w:t>Advertising the fina</w:t>
+      </w:r>
+      <w:r>
+        <w:rPr>
+          <w:sz w:val="36"/>
+        </w:rPr>
+        <w:t>l product and targeted industry</w:t>
+      </w:r>
+      <w:r>
+        <w:rPr>
+          <w:sz w:val="36"/>
+        </w:rPr>
+        <w:t xml:space="preserve"> </w:t>
+      </w:r>
+    </w:p>
+    <w:p>
+      <w:pPr>
+        <w:pStyle w:val="a3"/>
+        <w:jc w:val="center"/>
+        <w:rPr>
+          <w:sz w:val="36"/>
+        </w:rPr>
+      </w:pPr>
+      <w:r>
+        <w:rPr>
+          <w:sz w:val="36"/>
+        </w:rPr>
+        <w:t xml:space="preserve"> Targeted industry</w:t>
+      </w:r>
+      <w:r>
+        <w:rPr>
+          <w:sz w:val="36"/>
+        </w:rPr>
         <w:br/>
-        <w:t xml:space="preserve">development strategy </w:t>
+      </w:r>
+      <w:r>
+        <w:rPr>
+          <w:sz w:val="36"/>
+        </w:rPr>
+        <w:t xml:space="preserve"> SMI ( Social Media Integration )</w:t>
+      </w:r>
+    </w:p>
+    <w:p>
+      <w:pPr>
+        <w:pStyle w:val="a3"/>
+        <w:rPr>
+          <w:sz w:val="36"/>
+        </w:rPr>
+      </w:pPr>
+    </w:p>
+    <w:p>
+      <w:pPr>
+        <w:rPr>
+          <w:sz w:val="36"/>
+        </w:rPr>
+      </w:pPr>
+      <w:r>
+        <w:rPr>
+          <w:sz w:val="36"/>
+        </w:rPr>
+        <w:t>5.</w:t>
+      </w:r>
+      <w:r>
+        <w:rPr>
+          <w:sz w:val="36"/>
+        </w:rPr>
+        <w:t>Con</w:t>
+      </w:r>
+      <w:r>
+        <w:rPr>
+          <w:sz w:val="36"/>
+        </w:rPr>
+        <w:t>ducted research and feedbacks</w:t>
+      </w:r>
+    </w:p>
+    <w:p>
+      <w:pPr>
+        <w:jc w:val="center"/>
+        <w:rPr>
+          <w:sz w:val="36"/>
+        </w:rPr>
+      </w:pPr>
+      <w:r>
+        <w:rPr>
+          <w:sz w:val="36"/>
+        </w:rPr>
+        <w:t>Feedback from possible use</w:t>
+      </w:r>
+      <w:r>
+        <w:rPr>
+          <w:sz w:val="36"/>
+        </w:rPr>
+        <w:t>rs of the product</w:t>
+      </w:r>
+      <w:r>
+        <w:rPr>
+          <w:sz w:val="36"/>
+        </w:rPr>
+        <w:br/>
+        <w:t xml:space="preserve">( to complete ) </w:t>
+      </w:r>
+      <w:r>
+        <w:rPr>
+          <w:sz w:val="36"/>
+        </w:rPr>
+        <w:br/>
+      </w:r>
+      <w:r>
+        <w:rPr>
+          <w:sz w:val="36"/>
+        </w:rPr>
+        <w:t>( to complete )</w:t>
+      </w:r>
+      <w:r>
+        <w:rPr>
+          <w:sz w:val="36"/>
+        </w:rPr>
+        <w:br/>
+      </w:r>
+    </w:p>
+    <w:p>
+      <w:pPr>
+        <w:pStyle w:val="a3"/>
+        <w:rPr>
+          <w:sz w:val="36"/>
+        </w:rPr>
+      </w:pPr>
+    </w:p>
+    <w:p>
+      <w:pPr>
+        <w:rPr>
+          <w:sz w:val="36"/>
+        </w:rPr>
+      </w:pPr>
+      <w:r>
+        <w:rPr>
+          <w:sz w:val="36"/>
+        </w:rPr>
+        <w:t>6.</w:t>
+      </w:r>
+      <w:r>
+        <w:rPr>
+          <w:sz w:val="36"/>
+        </w:rPr>
+        <w:t>Final conclusion and possible improvements</w:t>
+      </w:r>
+    </w:p>
+    <w:p>
+      <w:pPr>
+        <w:jc w:val="center"/>
+        <w:rPr>
+          <w:sz w:val="36"/>
+        </w:rPr>
+      </w:pPr>
+      <w:r>
+        <w:rPr>
+          <w:sz w:val="36"/>
+        </w:rPr>
+        <w:t>- ( to complete )</w:t>
+      </w:r>
+      <w:r>
+        <w:rPr>
+          <w:sz w:val="36"/>
+        </w:rPr>
+        <w:br/>
+        <w:t>- ( to complete )</w:t>
+      </w:r>
+      <w:r>
+        <w:rPr>
+          <w:sz w:val="36"/>
+        </w:rPr>
+        <w:br/>
+        <w:t>- ( to complete )</w:t>
+      </w:r>
+      <w:r>
+        <w:rPr>
+          <w:sz w:val="36"/>
+        </w:rPr>
+        <w:br/>
+      </w:r>
+      <w:r>
+        <w:rPr>
+          <w:sz w:val="36"/>
+        </w:rPr>
+        <w:br/>
+      </w:r>
+      <w:r>
+        <w:rPr>
+          <w:sz w:val="36"/>
+        </w:rPr>
+        <w:t>* * *</w:t>
+      </w:r>
+      <w:bookmarkStart w:id="0" w:name="_GoBack"/>
+      <w:bookmarkEnd w:id="0"/>
+    </w:p>
+    <w:p>
+      <w:pPr>
+        <w:pStyle w:val="a3"/>
+      </w:pPr>
+      <w:r>
+        <w:lastRenderedPageBreak/>
+        <w:br/>
       </w:r>
     </w:p>
     <w:p>
@@ -170,224 +639,373 @@
     <w:p>
       <w:pPr>
         <w:pStyle w:val="a3"/>
-        <w:numPr>
-          <w:ilvl w:val="0"/>
-          <w:numId w:val="2"/>
-        </w:numPr>
+        <w:ind w:left="4365"/>
+      </w:pPr>
+    </w:p>
+    <w:p>
+      <w:pPr>
+        <w:pStyle w:val="a3"/>
+        <w:ind w:left="4365"/>
+      </w:pPr>
+    </w:p>
+    <w:p>
+      <w:pPr>
+        <w:pStyle w:val="a3"/>
+        <w:ind w:left="4365"/>
+      </w:pPr>
+    </w:p>
+    <w:p>
+      <w:pPr>
+        <w:pStyle w:val="a3"/>
+        <w:ind w:left="4365"/>
+        <w:rPr>
+          <w:sz w:val="32"/>
+        </w:rPr>
+      </w:pPr>
+      <w:r>
+        <w:rPr>
+          <w:sz w:val="32"/>
+        </w:rPr>
+        <w:t xml:space="preserve">Quick overview </w:t>
+      </w:r>
+    </w:p>
+    <w:p>
+      <w:pPr>
+        <w:rPr>
+          <w:sz w:val="32"/>
+        </w:rPr>
+      </w:pPr>
+    </w:p>
+    <w:p>
+      <w:pPr>
+        <w:rPr>
+          <w:sz w:val="32"/>
+        </w:rPr>
+      </w:pPr>
+    </w:p>
+    <w:p>
+      <w:pPr>
+        <w:rPr>
+          <w:sz w:val="28"/>
+          <w:u w:val="single"/>
+        </w:rPr>
+      </w:pPr>
+      <w:r>
+        <w:rPr>
+          <w:sz w:val="28"/>
+          <w:u w:val="single"/>
+        </w:rPr>
+        <w:t>Project reasoning</w:t>
+      </w:r>
+    </w:p>
+    <w:p>
+      <w:pPr>
+        <w:jc w:val="both"/>
+      </w:pPr>
+      <w:r>
+        <w:t>As a software engineer I have realized that the only products that become successful are products that bring solution to a problem. As a person who has worked for quite a while in hospitality industry I have met and talked to people from different aspects of life and all ends of the World. That gave me a good starting point to search for feedback from most of the personalities I had the chance to discuss my product with. The reason I’m calling it a product, not a project, is because I believe that the definition of a project is held within a product itself, as a final result of project execution. Following up the thought of my experience in hospitality, I have had the chance to meet lots of professionals from every level of any business. Juniors, seniors, directors, CEO, CTO etc. and all of them had a small piece of information which they had to carry all over during a conference, corporative meeting or a meeting to catch up with colleague(s). That piece of information is their business card(s). Most of them had carried 5-10-15(sometimes even more) business cards in the pockets of their well-ironed blazers which till a point has caused low comfortability. I thought of changing the way it serves its owner by adding a bit of 21</w:t>
+      </w:r>
+      <w:r>
+        <w:rPr>
+          <w:vertAlign w:val="superscript"/>
+        </w:rPr>
+        <w:t>st</w:t>
+      </w:r>
+      <w:r>
+        <w:t xml:space="preserve"> century functionality, without losing its importance.  </w:t>
+      </w:r>
+    </w:p>
+    <w:p>
+      <w:pPr>
+        <w:rPr>
+          <w:sz w:val="32"/>
+        </w:rPr>
+      </w:pPr>
+    </w:p>
+    <w:p>
+      <w:pPr>
+        <w:rPr>
+          <w:sz w:val="28"/>
+          <w:u w:val="single"/>
+        </w:rPr>
+      </w:pPr>
+      <w:r>
+        <w:rPr>
+          <w:sz w:val="28"/>
+          <w:u w:val="single"/>
+        </w:rPr>
+        <w:t>The process of implementation and development strategy</w:t>
+      </w:r>
+    </w:p>
+    <w:p>
+      <w:r>
+        <w:t xml:space="preserve">Although a student undertaking a course, studying mostly JAVA programming language, I have decided to implement my project using Microsoft Products. The reason why is, because Microsoft have been successfully providing the industry with cross-platform IDEs (Integrated Development Environment) which require the user to code in C# programming language but providing the so important and core functionality which is exporting the product into iOS, Android OS and Windows OS. The IDE with that functionality is the cross-platform application </w:t>
+      </w:r>
+      <w:proofErr w:type="spellStart"/>
+      <w:r>
+        <w:t>Xamarin</w:t>
+      </w:r>
+      <w:proofErr w:type="spellEnd"/>
+      <w:r>
+        <w:t xml:space="preserve">, which benefits from native user interface and cross-platform app development. </w:t>
+      </w:r>
+      <w:r>
+        <w:t xml:space="preserve">Also, a part from Microsoft products, I will be using project management application, which will help me organize my schedule in terms of development of the product. </w:t>
+      </w:r>
+      <w:r>
+        <w:t>In short conclusion, my strategy is to split the project into small pieces and execute on each one of them. I will add GitHub, Microsoft and 3</w:t>
+      </w:r>
+      <w:r>
+        <w:rPr>
+          <w:vertAlign w:val="superscript"/>
+        </w:rPr>
+        <w:t>rd</w:t>
+      </w:r>
+      <w:r>
+        <w:t xml:space="preserve"> party project management application services to my development process which will save me time and clear the project development process to a non-familiar user.</w:t>
+      </w:r>
+    </w:p>
+    <w:p/>
+    <w:p/>
+    <w:p>
+      <w:pPr>
         <w:jc w:val="center"/>
-      </w:pPr>
-      <w:r>
+        <w:rPr>
+          <w:sz w:val="32"/>
+        </w:rPr>
+      </w:pPr>
+      <w:r>
+        <w:rPr>
+          <w:sz w:val="32"/>
+        </w:rPr>
         <w:t>Implementation</w:t>
       </w:r>
+    </w:p>
+    <w:p>
+      <w:pPr>
+        <w:rPr>
+          <w:sz w:val="28"/>
+          <w:u w:val="single"/>
+        </w:rPr>
+      </w:pPr>
+      <w:r>
+        <w:rPr>
+          <w:sz w:val="28"/>
+          <w:u w:val="single"/>
+        </w:rPr>
+        <w:t>Coding the back-end (C# and SQL)</w:t>
+      </w:r>
+    </w:p>
+    <w:p>
+      <w:r>
+        <w:t>As mentioned in the early</w:t>
+      </w:r>
+      <w:r>
+        <w:t xml:space="preserve"> bits of the report, I will be using Microsoft Products on my project. The core of it is C# and Microsoft SQL Database, which are both are provided by an open source environment like Microsoft Visual Studio and Microsoft SQL Management Studio respectively. </w:t>
+      </w:r>
       <w:r>
         <w:br/>
-        <w:t>- Coding the back-end (C# and SQL)</w:t>
+        <w:t>The main goal of my product is to invoke data from the DB and display it in the UI (user interface) and then eventually perform some actions with it. The smart business card, is a business card with a NFC (near-field-communication) chip</w:t>
+      </w:r>
+      <w:r>
+        <w:t xml:space="preserve"> which as the name says</w:t>
+      </w:r>
+      <w:r>
+        <w:t xml:space="preserve">, will communicate with the device when it is significantly close to the targeted device. </w:t>
+      </w:r>
+      <w:r>
+        <w:t xml:space="preserve">The process of invoking data happens when the holder of the business card touches the phone (or the smartwatch) of the targeted person. Data is called from the DB and loaded in components of the UI. </w:t>
+      </w:r>
+      <w:r>
+        <w:t xml:space="preserve">The UI is an application (whether iOS, Android or Win) which has all the code functionality and providing UI. </w:t>
       </w:r>
       <w:r>
         <w:br/>
-        <w:t xml:space="preserve">- Coding the front-end </w:t>
       </w:r>
       <w:r>
         <w:br/>
-        <w:t xml:space="preserve">- Pros and </w:t>
-      </w:r>
-      <w:r>
-        <w:t>Cons of the approach undertaken</w:t>
-      </w:r>
+        <w:t xml:space="preserve">C# it’s an Object-Oriented-Language, providing productivity, versatility, designed by Microsoft, providing lots of support and documentation for most of its components. The main advantage of C# is that a part from being very efficient within .NET framework, it is being using in </w:t>
+      </w:r>
+      <w:proofErr w:type="spellStart"/>
+      <w:r>
+        <w:t>Xamarin</w:t>
+      </w:r>
+      <w:proofErr w:type="spellEnd"/>
+      <w:r>
+        <w:t xml:space="preserve"> framework for developing iOS, Android and Windows native apps, which saves so much time. </w:t>
+      </w:r>
+      <w:r>
+        <w:br/>
+      </w:r>
+      <w:r>
+        <w:br/>
+        <w:t>Microsoft SQL, a traditional structure of DB</w:t>
+      </w:r>
+      <w:r>
+        <w:t>, to store data and call it with stored procedures or view - models of the tables.</w:t>
+      </w:r>
+    </w:p>
+    <w:p>
+      <w:r>
+        <w:t>(draft)</w:t>
+      </w:r>
+    </w:p>
+    <w:p/>
+    <w:p>
+      <w:pPr>
+        <w:rPr>
+          <w:sz w:val="28"/>
+        </w:rPr>
+      </w:pPr>
+    </w:p>
+    <w:p>
+      <w:pPr>
+        <w:rPr>
+          <w:sz w:val="28"/>
+          <w:u w:val="single"/>
+        </w:rPr>
+      </w:pPr>
+      <w:r>
+        <w:rPr>
+          <w:sz w:val="28"/>
+          <w:u w:val="single"/>
+        </w:rPr>
+        <w:t>Coding the front-end</w:t>
+      </w:r>
+    </w:p>
+    <w:p>
+      <w:r>
+        <w:t>I will keep the application simple as my main focus will be providing as good functionality as possible. The UI will be designed based on increasing user’s productivity when using the app. The design will be integrated on the results from research based on what colors are user-friendly, how components should be organized and what styling effects are most friend to the user. Perhaps Gestalt’s Principles will be applied – a good starting point for UI design.</w:t>
+      </w:r>
+    </w:p>
+    <w:p/>
+    <w:p>
+      <w:pPr>
+        <w:rPr>
+          <w:sz w:val="28"/>
+          <w:u w:val="single"/>
+        </w:rPr>
+      </w:pPr>
+    </w:p>
+    <w:p>
+      <w:pPr>
+        <w:rPr>
+          <w:sz w:val="28"/>
+          <w:u w:val="single"/>
+        </w:rPr>
+      </w:pPr>
+      <w:r>
+        <w:rPr>
+          <w:sz w:val="28"/>
+          <w:u w:val="single"/>
+        </w:rPr>
+        <w:t>Pros and Cons of the approach undertaken</w:t>
+      </w:r>
+    </w:p>
+    <w:p>
+      <w:pPr>
+        <w:rPr>
+          <w:sz w:val="28"/>
+          <w:u w:val="single"/>
+        </w:rPr>
+      </w:pPr>
+    </w:p>
+    <w:p>
+      <w:r>
+        <w:lastRenderedPageBreak/>
+        <w:t xml:space="preserve">I believe that the benefits of the implementation process come with the choice of programming languages and research on how user will perceive the application. Along with the simplicity of SQL database management, the fact that </w:t>
+      </w:r>
+      <w:proofErr w:type="spellStart"/>
+      <w:r>
+        <w:t>Xamarin</w:t>
+      </w:r>
+      <w:proofErr w:type="spellEnd"/>
+      <w:r>
+        <w:t xml:space="preserve"> provides such an easy way to implement native apps for any platform saves so much time and basically allows the creation of 1 product and multiply its functionality by 3. </w:t>
+      </w:r>
+    </w:p>
+    <w:p/>
+    <w:p>
+      <w:r>
+        <w:t xml:space="preserve">At this stage of the implementation process, a bad side of the approach is the fact that C# is a programming language which I haven’t got much experience with and some required functionalities such as invoking/saving data to database will be a challenging to learn and understand, however it must be pretty similar to any other OOP language. </w:t>
+      </w:r>
+    </w:p>
+    <w:p/>
+    <w:p>
+      <w:pPr>
+        <w:rPr>
+          <w:b/>
+          <w:sz w:val="28"/>
+        </w:rPr>
+      </w:pPr>
     </w:p>
     <w:p>
       <w:pPr>
         <w:pStyle w:val="a3"/>
-      </w:pPr>
-    </w:p>
-    <w:p>
-      <w:pPr>
-        <w:pStyle w:val="a3"/>
-      </w:pPr>
-    </w:p>
-    <w:p>
-      <w:pPr>
-        <w:pStyle w:val="a3"/>
-        <w:numPr>
-          <w:ilvl w:val="0"/>
-          <w:numId w:val="2"/>
-        </w:numPr>
-        <w:jc w:val="center"/>
-      </w:pPr>
-      <w:r>
+        <w:rPr>
+          <w:b/>
+          <w:sz w:val="28"/>
+        </w:rPr>
+      </w:pPr>
+      <w:r>
+        <w:rPr>
+          <w:b/>
+          <w:sz w:val="28"/>
+        </w:rPr>
         <w:t>Difficulties during the process of implementation</w:t>
       </w:r>
       <w:r>
+        <w:rPr>
+          <w:b/>
+          <w:sz w:val="28"/>
+        </w:rPr>
         <w:br/>
         <w:t>- ( to complete )</w:t>
       </w:r>
       <w:r>
+        <w:rPr>
+          <w:b/>
+          <w:sz w:val="28"/>
+        </w:rPr>
         <w:br/>
         <w:t>- ( to complete )</w:t>
       </w:r>
       <w:r>
+        <w:rPr>
+          <w:b/>
+          <w:sz w:val="28"/>
+        </w:rPr>
         <w:br/>
         <w:t>- ( to complete )</w:t>
       </w:r>
     </w:p>
     <w:p>
       <w:pPr>
-        <w:ind w:left="360"/>
-      </w:pPr>
-      <w:r>
-        <w:t xml:space="preserve"> </w:t>
-      </w:r>
-    </w:p>
-    <w:p>
-      <w:pPr>
         <w:pStyle w:val="a3"/>
-        <w:numPr>
-          <w:ilvl w:val="0"/>
-          <w:numId w:val="2"/>
-        </w:numPr>
+        <w:rPr>
+          <w:b/>
+          <w:sz w:val="28"/>
+        </w:rPr>
+      </w:pPr>
+    </w:p>
+    <w:p>
+      <w:pPr>
+        <w:pStyle w:val="a3"/>
+      </w:pPr>
+    </w:p>
+    <w:p>
+      <w:pPr>
         <w:jc w:val="center"/>
-      </w:pPr>
-      <w:r>
+        <w:rPr>
+          <w:sz w:val="32"/>
+        </w:rPr>
+      </w:pPr>
+      <w:r>
+        <w:rPr>
+          <w:sz w:val="32"/>
+        </w:rPr>
         <w:t>Advertising the final product and targeted industry</w:t>
       </w:r>
-      <w:r>
-        <w:br/>
-        <w:t>- Targeted industry</w:t>
-      </w:r>
-      <w:r>
-        <w:br/>
-        <w:t xml:space="preserve">- SMI ( Social Media Integration ) </w:t>
-      </w:r>
-    </w:p>
-    <w:p>
-      <w:pPr>
-        <w:pStyle w:val="a3"/>
-      </w:pPr>
-    </w:p>
-    <w:p>
-      <w:pPr>
-        <w:pStyle w:val="a3"/>
-        <w:numPr>
-          <w:ilvl w:val="0"/>
-          <w:numId w:val="2"/>
-        </w:numPr>
-        <w:jc w:val="center"/>
-      </w:pPr>
-      <w:r>
-        <w:t>Conducted research and feedbacks</w:t>
-      </w:r>
-      <w:r>
-        <w:br/>
-        <w:t>- Feedback from possible users of the product</w:t>
-      </w:r>
-      <w:r>
-        <w:br/>
-        <w:t xml:space="preserve">- ( to complete ) </w:t>
-      </w:r>
-      <w:r>
-        <w:br/>
-        <w:t>- ( to complete )</w:t>
-      </w:r>
-    </w:p>
-    <w:p>
-      <w:pPr>
-        <w:pStyle w:val="a3"/>
-      </w:pPr>
-    </w:p>
-    <w:p>
-      <w:pPr>
-        <w:pStyle w:val="a3"/>
-        <w:numPr>
-          <w:ilvl w:val="0"/>
-          <w:numId w:val="2"/>
-        </w:numPr>
-        <w:jc w:val="center"/>
-      </w:pPr>
-      <w:r>
-        <w:t>Final conclusion and possible improvements</w:t>
-      </w:r>
-      <w:r>
-        <w:br/>
-        <w:t>- ( to complete )</w:t>
-      </w:r>
-      <w:r>
-        <w:br/>
-        <w:t>- ( to complete )</w:t>
-      </w:r>
-      <w:r>
-        <w:br/>
-      </w:r>
-      <w:r>
-        <w:lastRenderedPageBreak/>
-        <w:t>- ( to complete )</w:t>
-      </w:r>
-      <w:r>
-        <w:br/>
-      </w:r>
-      <w:r>
-        <w:t>* * *</w:t>
-      </w:r>
-    </w:p>
-    <w:p>
-      <w:pPr>
-        <w:pStyle w:val="a3"/>
-      </w:pPr>
-      <w:r>
-        <w:br/>
-      </w:r>
-    </w:p>
-    <w:p>
-      <w:pPr>
-        <w:pStyle w:val="a3"/>
-        <w:ind w:left="4365"/>
-      </w:pPr>
-    </w:p>
-    <w:p>
-      <w:pPr>
-        <w:pStyle w:val="a3"/>
-        <w:ind w:left="4365"/>
-      </w:pPr>
-    </w:p>
-    <w:p>
-      <w:pPr>
-        <w:pStyle w:val="a3"/>
-        <w:ind w:left="4365"/>
-      </w:pPr>
-    </w:p>
-    <w:p>
-      <w:pPr>
-        <w:pStyle w:val="a3"/>
-        <w:ind w:left="4365"/>
-      </w:pPr>
-    </w:p>
-    <w:p>
-      <w:pPr>
-        <w:pStyle w:val="a3"/>
-        <w:ind w:left="4365"/>
-        <w:rPr>
-          <w:sz w:val="32"/>
-        </w:rPr>
-      </w:pPr>
-      <w:r>
-        <w:rPr>
-          <w:sz w:val="32"/>
-        </w:rPr>
-        <w:t xml:space="preserve">Quick overview </w:t>
-      </w:r>
-    </w:p>
-    <w:p>
-      <w:pPr>
-        <w:rPr>
-          <w:sz w:val="32"/>
-        </w:rPr>
-      </w:pPr>
-    </w:p>
-    <w:p>
-      <w:pPr>
-        <w:rPr>
-          <w:sz w:val="32"/>
-        </w:rPr>
-      </w:pPr>
     </w:p>
     <w:p>
       <w:pPr>
@@ -396,235 +1014,136 @@
           <w:u w:val="single"/>
         </w:rPr>
       </w:pPr>
-      <w:r>
+    </w:p>
+    <w:p>
+      <w:pPr>
         <w:rPr>
           <w:sz w:val="28"/>
           <w:u w:val="single"/>
         </w:rPr>
-        <w:t>Project reasoning</w:t>
-      </w:r>
-    </w:p>
-    <w:p>
-      <w:pPr>
-        <w:jc w:val="both"/>
-      </w:pPr>
-      <w:r>
-        <w:t>As a software engineer I have realized that the only products that become successful are products that bring solution to a problem. As a person who has worked for quite a while in hospitality industry I have met and talked to people from different aspects of life and all ends of the World. That gave me a good starting point to search for feedback from most of the personalities I had the chance to discuss my product with. The reason I’m calling it a product, not a project, is because I believe that the definition of a project is held within a product itself, as a final result of project execution. Following up the thought of my experience in hospitality, I have had the chance to meet lots of professionals from every level of any business. Juniors, seniors, directors, CEO, CTO etc. and all of them had a small piece of information which they had to carry all over during a conference, corporative meeting or a meeting to catch up with colleague(s). That piece of information is their business card(s). Most of them had carried 5-10-15(sometimes even more) business cards in the pockets of their well-ironed blazers which till a point has caused low comfortability. I thought of changing the way it serves its owner by adding a bit of 21</w:t>
-      </w:r>
-      <w:r>
-        <w:rPr>
-          <w:vertAlign w:val="superscript"/>
-        </w:rPr>
-        <w:t>st</w:t>
-      </w:r>
-      <w:r>
-        <w:t xml:space="preserve"> century functionality, without losing its importance.  </w:t>
-      </w:r>
-    </w:p>
-    <w:p>
-      <w:pPr>
-        <w:rPr>
-          <w:sz w:val="32"/>
-        </w:rPr>
-      </w:pPr>
-    </w:p>
-    <w:p>
-      <w:pPr>
+      </w:pPr>
+      <w:r>
         <w:rPr>
           <w:sz w:val="28"/>
           <w:u w:val="single"/>
         </w:rPr>
-      </w:pPr>
-      <w:r>
+        <w:t>Targeted industry</w:t>
+      </w:r>
+    </w:p>
+    <w:p>
+      <w:pPr>
         <w:rPr>
           <w:sz w:val="28"/>
           <w:u w:val="single"/>
         </w:rPr>
-        <w:t>The process of implementation and development strategy</w:t>
-      </w:r>
-    </w:p>
-    <w:p>
-      <w:r>
-        <w:t xml:space="preserve">Although a student undertaking a course, studying mostly JAVA programming language, I have decided to implement my project using Microsoft Products. The reason why is, because Microsoft have been successfully providing the industry with cross-platform IDEs (Integrated Development Environment) which require the user to code in C# programming language but providing the so important and core functionality which is exporting the product into iOS, Android OS and Windows OS. The IDE with that functionality is the cross-platform application Xamarin, which benefits from native user interface and cross-platform app development. </w:t>
-      </w:r>
-      <w:r>
-        <w:t xml:space="preserve">Also, a part from Microsoft products, I will be using project management application, which will help me organize my schedule in terms of development of the product. </w:t>
-      </w:r>
-      <w:r>
-        <w:t>In short conclusion, my strategy is to split the project into small pieces and execute on each one of them. I will add GitHub, Microsoft and 3</w:t>
-      </w:r>
-      <w:r>
-        <w:rPr>
-          <w:vertAlign w:val="superscript"/>
-        </w:rPr>
-        <w:t>rd</w:t>
-      </w:r>
-      <w:r>
-        <w:t xml:space="preserve"> party project management application services to my </w:t>
-      </w:r>
+      </w:pPr>
+    </w:p>
+    <w:p>
+      <w:r>
+        <w:t xml:space="preserve">Furthermore, to my thought of how I got the idea of the </w:t>
+      </w:r>
+      <w:proofErr w:type="spellStart"/>
+      <w:r>
+        <w:t>SmBC</w:t>
+      </w:r>
+      <w:proofErr w:type="spellEnd"/>
+      <w:r>
+        <w:t xml:space="preserve"> (smart business card),</w:t>
+      </w:r>
+      <w:r>
+        <w:t xml:space="preserve"> I believe that the product will be positioned and advertised in the fields of anything that relates to business and promotion. From the lowest levels of a company to the high corporative levels. I’ve been thinking that the </w:t>
+      </w:r>
+      <w:proofErr w:type="spellStart"/>
+      <w:r>
+        <w:t>SmBC</w:t>
+      </w:r>
+      <w:proofErr w:type="spellEnd"/>
+      <w:r>
+        <w:t xml:space="preserve"> has the possibility of selling itself, without grand promotion. Eventually, giving a report on how much the potential customer would spend on business cards, which come with design/printing/paper quality </w:t>
+      </w:r>
+      <w:r>
+        <w:t>etc.,</w:t>
+      </w:r>
+      <w:r>
+        <w:t xml:space="preserve"> will convince the customer that having 1-3 </w:t>
+      </w:r>
+      <w:proofErr w:type="spellStart"/>
+      <w:r>
+        <w:t>SmBCs</w:t>
+      </w:r>
+      <w:proofErr w:type="spellEnd"/>
+      <w:r>
+        <w:t xml:space="preserve"> will save money, time and will have functionality like no other business card.</w:t>
+      </w:r>
+    </w:p>
+    <w:p>
+      <w:pPr>
+        <w:rPr>
+          <w:sz w:val="28"/>
+          <w:u w:val="single"/>
+        </w:rPr>
+      </w:pPr>
+    </w:p>
+    <w:p>
+      <w:pPr>
+        <w:rPr>
+          <w:sz w:val="28"/>
+          <w:u w:val="single"/>
+        </w:rPr>
+      </w:pPr>
+    </w:p>
+    <w:p>
+      <w:pPr>
+        <w:jc w:val="center"/>
+        <w:rPr>
+          <w:sz w:val="28"/>
+          <w:u w:val="single"/>
+        </w:rPr>
+      </w:pPr>
+      <w:r>
+        <w:rPr>
+          <w:sz w:val="28"/>
+          <w:u w:val="single"/>
+        </w:rPr>
+        <w:t xml:space="preserve">SMI </w:t>
+      </w:r>
+      <w:r>
+        <w:rPr>
+          <w:sz w:val="28"/>
+          <w:u w:val="single"/>
+        </w:rPr>
+        <w:t>(Social</w:t>
+      </w:r>
+      <w:r>
+        <w:rPr>
+          <w:sz w:val="28"/>
+          <w:u w:val="single"/>
+        </w:rPr>
+        <w:t xml:space="preserve"> Media </w:t>
+      </w:r>
+      <w:r>
+        <w:rPr>
+          <w:sz w:val="28"/>
+          <w:u w:val="single"/>
+        </w:rPr>
+        <w:t>Integration)</w:t>
+      </w:r>
+    </w:p>
+    <w:p>
+      <w:pPr>
+        <w:rPr>
+          <w:u w:val="single"/>
+        </w:rPr>
+      </w:pPr>
+    </w:p>
+    <w:p>
       <w:r>
         <w:lastRenderedPageBreak/>
-        <w:t>development process which will save me time and clear the project development process to a non-familiar user.</w:t>
+        <w:t>SMI will support the product in awareness-growth which inevitably will bring feedback(s) which will cause improvements to the product in terms of UI, functionality and cost and more.</w:t>
       </w:r>
     </w:p>
     <w:p/>
     <w:p/>
-    <w:p>
-      <w:pPr>
-        <w:jc w:val="center"/>
-        <w:rPr>
-          <w:sz w:val="32"/>
-        </w:rPr>
-      </w:pPr>
-      <w:r>
-        <w:rPr>
-          <w:sz w:val="32"/>
-        </w:rPr>
-        <w:t>Implementation</w:t>
-      </w:r>
-    </w:p>
-    <w:p>
-      <w:pPr>
-        <w:rPr>
-          <w:sz w:val="28"/>
-          <w:u w:val="single"/>
-        </w:rPr>
-      </w:pPr>
-      <w:r>
-        <w:rPr>
-          <w:sz w:val="28"/>
-          <w:u w:val="single"/>
-        </w:rPr>
-        <w:t>Coding the back-end (C# and SQL)</w:t>
-      </w:r>
-    </w:p>
-    <w:p>
-      <w:r>
-        <w:t>As mentioned in the early</w:t>
-      </w:r>
-      <w:r>
-        <w:t xml:space="preserve"> bits of the report, I will be using Microsoft Products on my project. The core of it is C# and Microsoft SQL Database, which are both are provided by an open source environment like Microsoft Visual Studio and Microsoft SQL Management Studio respectively. </w:t>
-      </w:r>
-      <w:r>
-        <w:br/>
-        <w:t>The main goal of my product is to invoke data from the DB and display it in the UI (user interface) and then eventually perform some actions with it. The smart business card, is a business card with a NFC (near-field-communication) chip</w:t>
-      </w:r>
-      <w:r>
-        <w:t xml:space="preserve"> which as the name says</w:t>
-      </w:r>
-      <w:r>
-        <w:t xml:space="preserve">, will communicate with the device when it is significantly close to the targeted device. </w:t>
-      </w:r>
-      <w:r>
-        <w:t xml:space="preserve">The process of invoking data happens when the holder of the business card touches the phone (or the smartwatch) of the targeted person. Data is called from the DB and loaded in components of the UI. </w:t>
-      </w:r>
-      <w:r>
-        <w:t xml:space="preserve">The UI is an application (whether iOS, Android or Win) which has all the code functionality and providing UI. </w:t>
-      </w:r>
-      <w:r>
-        <w:br/>
-      </w:r>
-      <w:r>
-        <w:br/>
-        <w:t xml:space="preserve">C# it’s an Object-Oriented-Language, providing productivity, versatility, designed by Microsoft, providing lots of support and documentation for most of its components. The main advantage of C# is that a part from being very efficient within .NET framework, it is being using in Xamarin framework for developing iOS, Android and Windows native apps, which saves so much time. </w:t>
-      </w:r>
-      <w:r>
-        <w:br/>
-      </w:r>
-      <w:r>
-        <w:br/>
-        <w:t>Microsoft SQL, a traditional structure of DB</w:t>
-      </w:r>
-      <w:r>
-        <w:t>, to store data and call it with stored procedures or view - models of the tables.</w:t>
-      </w:r>
-    </w:p>
-    <w:p>
-      <w:r>
-        <w:t>(draft)</w:t>
-      </w:r>
-    </w:p>
-    <w:p/>
-    <w:p>
-      <w:pPr>
-        <w:rPr>
-          <w:sz w:val="28"/>
-        </w:rPr>
-      </w:pPr>
-    </w:p>
-    <w:p>
-      <w:pPr>
-        <w:rPr>
-          <w:sz w:val="28"/>
-          <w:u w:val="single"/>
-        </w:rPr>
-      </w:pPr>
-      <w:r>
-        <w:rPr>
-          <w:sz w:val="28"/>
-          <w:u w:val="single"/>
-        </w:rPr>
-        <w:t>Coding the front-end</w:t>
-      </w:r>
-    </w:p>
-    <w:p>
-      <w:r>
-        <w:t>I will keep the application simple as my main focus will be providing as good functionality as possible. The UI will be designed based on increasing user’s productivity when using the app. The design will be integrated on the results from research based on what colors are user-friendly, how components should be organized and what styling effects are most friend to the user. Perhaps Gestalt’s Principles will be applied – a good starting point for UI design.</w:t>
-      </w:r>
-    </w:p>
-    <w:p/>
-    <w:p>
-      <w:pPr>
-        <w:rPr>
-          <w:sz w:val="28"/>
-          <w:u w:val="single"/>
-        </w:rPr>
-      </w:pPr>
-    </w:p>
-    <w:p>
-      <w:pPr>
-        <w:rPr>
-          <w:sz w:val="28"/>
-          <w:u w:val="single"/>
-        </w:rPr>
-      </w:pPr>
-      <w:r>
-        <w:rPr>
-          <w:sz w:val="28"/>
-          <w:u w:val="single"/>
-        </w:rPr>
-        <w:lastRenderedPageBreak/>
-        <w:t xml:space="preserve">Pros and </w:t>
-      </w:r>
-      <w:r>
-        <w:rPr>
-          <w:sz w:val="28"/>
-          <w:u w:val="single"/>
-        </w:rPr>
-        <w:t>Cons of the approach undertaken</w:t>
-      </w:r>
-    </w:p>
-    <w:p>
-      <w:pPr>
-        <w:rPr>
-          <w:sz w:val="28"/>
-          <w:u w:val="single"/>
-        </w:rPr>
-      </w:pPr>
-    </w:p>
-    <w:p>
-      <w:r>
-        <w:t xml:space="preserve">I believe that the benefits of the implementation process come with the choice of programming languages and research on how user will perceive the application. Along with the simplicity of SQL database management, the fact that Xamarin provides such an easy way to implement native apps for any platform saves so much time and basically allows the creation of 1 product and multiply its functionality by 3. </w:t>
-      </w:r>
-    </w:p>
-    <w:p/>
-    <w:p>
-      <w:r>
-        <w:t xml:space="preserve">At this stage of the implementation process, a bad side of the approach is the fact that C# is a programming language which I haven’t got much experience with and some required functionalities such as invoking/saving data to database will be a challenging to learn and understand, however it must be pretty similar to any other OOP language. </w:t>
-      </w:r>
-      <w:bookmarkStart w:id="0" w:name="_GoBack"/>
-      <w:bookmarkEnd w:id="0"/>
-    </w:p>
     <w:p/>
     <w:sectPr>
       <w:pgSz w:w="12240" w:h="15840"/>
@@ -841,6 +1360,184 @@
     </w:lvl>
   </w:abstractNum>
   <w:abstractNum w:abstractNumId="2" w15:restartNumberingAfterBreak="0">
+    <w:nsid w:val="244D470F"/>
+    <w:multiLevelType w:val="hybridMultilevel"/>
+    <w:tmpl w:val="84BED6DC"/>
+    <w:lvl w:ilvl="0" w:tplc="0409000F">
+      <w:start w:val="1"/>
+      <w:numFmt w:val="decimal"/>
+      <w:lvlText w:val="%1."/>
+      <w:lvlJc w:val="left"/>
+      <w:pPr>
+        <w:ind w:left="720" w:hanging="360"/>
+      </w:pPr>
+      <w:rPr>
+        <w:rFonts w:hint="default"/>
+      </w:rPr>
+    </w:lvl>
+    <w:lvl w:ilvl="1" w:tplc="04090019" w:tentative="1">
+      <w:start w:val="1"/>
+      <w:numFmt w:val="lowerLetter"/>
+      <w:lvlText w:val="%2."/>
+      <w:lvlJc w:val="left"/>
+      <w:pPr>
+        <w:ind w:left="1440" w:hanging="360"/>
+      </w:pPr>
+    </w:lvl>
+    <w:lvl w:ilvl="2" w:tplc="0409001B" w:tentative="1">
+      <w:start w:val="1"/>
+      <w:numFmt w:val="lowerRoman"/>
+      <w:lvlText w:val="%3."/>
+      <w:lvlJc w:val="right"/>
+      <w:pPr>
+        <w:ind w:left="2160" w:hanging="180"/>
+      </w:pPr>
+    </w:lvl>
+    <w:lvl w:ilvl="3" w:tplc="0409000F" w:tentative="1">
+      <w:start w:val="1"/>
+      <w:numFmt w:val="decimal"/>
+      <w:lvlText w:val="%4."/>
+      <w:lvlJc w:val="left"/>
+      <w:pPr>
+        <w:ind w:left="2880" w:hanging="360"/>
+      </w:pPr>
+    </w:lvl>
+    <w:lvl w:ilvl="4" w:tplc="04090019" w:tentative="1">
+      <w:start w:val="1"/>
+      <w:numFmt w:val="lowerLetter"/>
+      <w:lvlText w:val="%5."/>
+      <w:lvlJc w:val="left"/>
+      <w:pPr>
+        <w:ind w:left="3600" w:hanging="360"/>
+      </w:pPr>
+    </w:lvl>
+    <w:lvl w:ilvl="5" w:tplc="0409001B" w:tentative="1">
+      <w:start w:val="1"/>
+      <w:numFmt w:val="lowerRoman"/>
+      <w:lvlText w:val="%6."/>
+      <w:lvlJc w:val="right"/>
+      <w:pPr>
+        <w:ind w:left="4320" w:hanging="180"/>
+      </w:pPr>
+    </w:lvl>
+    <w:lvl w:ilvl="6" w:tplc="0409000F" w:tentative="1">
+      <w:start w:val="1"/>
+      <w:numFmt w:val="decimal"/>
+      <w:lvlText w:val="%7."/>
+      <w:lvlJc w:val="left"/>
+      <w:pPr>
+        <w:ind w:left="5040" w:hanging="360"/>
+      </w:pPr>
+    </w:lvl>
+    <w:lvl w:ilvl="7" w:tplc="04090019" w:tentative="1">
+      <w:start w:val="1"/>
+      <w:numFmt w:val="lowerLetter"/>
+      <w:lvlText w:val="%8."/>
+      <w:lvlJc w:val="left"/>
+      <w:pPr>
+        <w:ind w:left="5760" w:hanging="360"/>
+      </w:pPr>
+    </w:lvl>
+    <w:lvl w:ilvl="8" w:tplc="0409001B" w:tentative="1">
+      <w:start w:val="1"/>
+      <w:numFmt w:val="lowerRoman"/>
+      <w:lvlText w:val="%9."/>
+      <w:lvlJc w:val="right"/>
+      <w:pPr>
+        <w:ind w:left="6480" w:hanging="180"/>
+      </w:pPr>
+    </w:lvl>
+  </w:abstractNum>
+  <w:abstractNum w:abstractNumId="3" w15:restartNumberingAfterBreak="0">
+    <w:nsid w:val="32396271"/>
+    <w:multiLevelType w:val="hybridMultilevel"/>
+    <w:tmpl w:val="1D92AAFA"/>
+    <w:lvl w:ilvl="0" w:tplc="0409000F">
+      <w:start w:val="1"/>
+      <w:numFmt w:val="decimal"/>
+      <w:lvlText w:val="%1."/>
+      <w:lvlJc w:val="left"/>
+      <w:pPr>
+        <w:ind w:left="720" w:hanging="360"/>
+      </w:pPr>
+      <w:rPr>
+        <w:rFonts w:hint="default"/>
+      </w:rPr>
+    </w:lvl>
+    <w:lvl w:ilvl="1" w:tplc="04090019" w:tentative="1">
+      <w:start w:val="1"/>
+      <w:numFmt w:val="lowerLetter"/>
+      <w:lvlText w:val="%2."/>
+      <w:lvlJc w:val="left"/>
+      <w:pPr>
+        <w:ind w:left="1440" w:hanging="360"/>
+      </w:pPr>
+    </w:lvl>
+    <w:lvl w:ilvl="2" w:tplc="0409001B" w:tentative="1">
+      <w:start w:val="1"/>
+      <w:numFmt w:val="lowerRoman"/>
+      <w:lvlText w:val="%3."/>
+      <w:lvlJc w:val="right"/>
+      <w:pPr>
+        <w:ind w:left="2160" w:hanging="180"/>
+      </w:pPr>
+    </w:lvl>
+    <w:lvl w:ilvl="3" w:tplc="0409000F" w:tentative="1">
+      <w:start w:val="1"/>
+      <w:numFmt w:val="decimal"/>
+      <w:lvlText w:val="%4."/>
+      <w:lvlJc w:val="left"/>
+      <w:pPr>
+        <w:ind w:left="2880" w:hanging="360"/>
+      </w:pPr>
+    </w:lvl>
+    <w:lvl w:ilvl="4" w:tplc="04090019" w:tentative="1">
+      <w:start w:val="1"/>
+      <w:numFmt w:val="lowerLetter"/>
+      <w:lvlText w:val="%5."/>
+      <w:lvlJc w:val="left"/>
+      <w:pPr>
+        <w:ind w:left="3600" w:hanging="360"/>
+      </w:pPr>
+    </w:lvl>
+    <w:lvl w:ilvl="5" w:tplc="0409001B" w:tentative="1">
+      <w:start w:val="1"/>
+      <w:numFmt w:val="lowerRoman"/>
+      <w:lvlText w:val="%6."/>
+      <w:lvlJc w:val="right"/>
+      <w:pPr>
+        <w:ind w:left="4320" w:hanging="180"/>
+      </w:pPr>
+    </w:lvl>
+    <w:lvl w:ilvl="6" w:tplc="0409000F" w:tentative="1">
+      <w:start w:val="1"/>
+      <w:numFmt w:val="decimal"/>
+      <w:lvlText w:val="%7."/>
+      <w:lvlJc w:val="left"/>
+      <w:pPr>
+        <w:ind w:left="5040" w:hanging="360"/>
+      </w:pPr>
+    </w:lvl>
+    <w:lvl w:ilvl="7" w:tplc="04090019" w:tentative="1">
+      <w:start w:val="1"/>
+      <w:numFmt w:val="lowerLetter"/>
+      <w:lvlText w:val="%8."/>
+      <w:lvlJc w:val="left"/>
+      <w:pPr>
+        <w:ind w:left="5760" w:hanging="360"/>
+      </w:pPr>
+    </w:lvl>
+    <w:lvl w:ilvl="8" w:tplc="0409001B" w:tentative="1">
+      <w:start w:val="1"/>
+      <w:numFmt w:val="lowerRoman"/>
+      <w:lvlText w:val="%9."/>
+      <w:lvlJc w:val="right"/>
+      <w:pPr>
+        <w:ind w:left="6480" w:hanging="180"/>
+      </w:pPr>
+    </w:lvl>
+  </w:abstractNum>
+  <w:abstractNum w:abstractNumId="4" w15:restartNumberingAfterBreak="0">
     <w:nsid w:val="36B45155"/>
     <w:multiLevelType w:val="hybridMultilevel"/>
     <w:tmpl w:val="0D5621DA"/>
@@ -953,7 +1650,96 @@
       </w:rPr>
     </w:lvl>
   </w:abstractNum>
-  <w:abstractNum w:abstractNumId="3" w15:restartNumberingAfterBreak="0">
+  <w:abstractNum w:abstractNumId="5" w15:restartNumberingAfterBreak="0">
+    <w:nsid w:val="4A1B3239"/>
+    <w:multiLevelType w:val="hybridMultilevel"/>
+    <w:tmpl w:val="9C2AA7FA"/>
+    <w:lvl w:ilvl="0" w:tplc="0409000F">
+      <w:start w:val="1"/>
+      <w:numFmt w:val="decimal"/>
+      <w:lvlText w:val="%1."/>
+      <w:lvlJc w:val="left"/>
+      <w:pPr>
+        <w:ind w:left="720" w:hanging="360"/>
+      </w:pPr>
+      <w:rPr>
+        <w:rFonts w:hint="default"/>
+      </w:rPr>
+    </w:lvl>
+    <w:lvl w:ilvl="1" w:tplc="04090019" w:tentative="1">
+      <w:start w:val="1"/>
+      <w:numFmt w:val="lowerLetter"/>
+      <w:lvlText w:val="%2."/>
+      <w:lvlJc w:val="left"/>
+      <w:pPr>
+        <w:ind w:left="1440" w:hanging="360"/>
+      </w:pPr>
+    </w:lvl>
+    <w:lvl w:ilvl="2" w:tplc="0409001B" w:tentative="1">
+      <w:start w:val="1"/>
+      <w:numFmt w:val="lowerRoman"/>
+      <w:lvlText w:val="%3."/>
+      <w:lvlJc w:val="right"/>
+      <w:pPr>
+        <w:ind w:left="2160" w:hanging="180"/>
+      </w:pPr>
+    </w:lvl>
+    <w:lvl w:ilvl="3" w:tplc="0409000F" w:tentative="1">
+      <w:start w:val="1"/>
+      <w:numFmt w:val="decimal"/>
+      <w:lvlText w:val="%4."/>
+      <w:lvlJc w:val="left"/>
+      <w:pPr>
+        <w:ind w:left="2880" w:hanging="360"/>
+      </w:pPr>
+    </w:lvl>
+    <w:lvl w:ilvl="4" w:tplc="04090019" w:tentative="1">
+      <w:start w:val="1"/>
+      <w:numFmt w:val="lowerLetter"/>
+      <w:lvlText w:val="%5."/>
+      <w:lvlJc w:val="left"/>
+      <w:pPr>
+        <w:ind w:left="3600" w:hanging="360"/>
+      </w:pPr>
+    </w:lvl>
+    <w:lvl w:ilvl="5" w:tplc="0409001B" w:tentative="1">
+      <w:start w:val="1"/>
+      <w:numFmt w:val="lowerRoman"/>
+      <w:lvlText w:val="%6."/>
+      <w:lvlJc w:val="right"/>
+      <w:pPr>
+        <w:ind w:left="4320" w:hanging="180"/>
+      </w:pPr>
+    </w:lvl>
+    <w:lvl w:ilvl="6" w:tplc="0409000F" w:tentative="1">
+      <w:start w:val="1"/>
+      <w:numFmt w:val="decimal"/>
+      <w:lvlText w:val="%7."/>
+      <w:lvlJc w:val="left"/>
+      <w:pPr>
+        <w:ind w:left="5040" w:hanging="360"/>
+      </w:pPr>
+    </w:lvl>
+    <w:lvl w:ilvl="7" w:tplc="04090019" w:tentative="1">
+      <w:start w:val="1"/>
+      <w:numFmt w:val="lowerLetter"/>
+      <w:lvlText w:val="%8."/>
+      <w:lvlJc w:val="left"/>
+      <w:pPr>
+        <w:ind w:left="5760" w:hanging="360"/>
+      </w:pPr>
+    </w:lvl>
+    <w:lvl w:ilvl="8" w:tplc="0409001B" w:tentative="1">
+      <w:start w:val="1"/>
+      <w:numFmt w:val="lowerRoman"/>
+      <w:lvlText w:val="%9."/>
+      <w:lvlJc w:val="right"/>
+      <w:pPr>
+        <w:ind w:left="6480" w:hanging="180"/>
+      </w:pPr>
+    </w:lvl>
+  </w:abstractNum>
+  <w:abstractNum w:abstractNumId="6" w15:restartNumberingAfterBreak="0">
     <w:nsid w:val="52C80E62"/>
     <w:multiLevelType w:val="hybridMultilevel"/>
     <w:tmpl w:val="892CCB5A"/>
@@ -1042,7 +1828,363 @@
       </w:pPr>
     </w:lvl>
   </w:abstractNum>
-  <w:abstractNum w:abstractNumId="4" w15:restartNumberingAfterBreak="0">
+  <w:abstractNum w:abstractNumId="7" w15:restartNumberingAfterBreak="0">
+    <w:nsid w:val="56ED0CDB"/>
+    <w:multiLevelType w:val="hybridMultilevel"/>
+    <w:tmpl w:val="871E1EF0"/>
+    <w:lvl w:ilvl="0" w:tplc="0409000F">
+      <w:start w:val="4"/>
+      <w:numFmt w:val="decimal"/>
+      <w:lvlText w:val="%1."/>
+      <w:lvlJc w:val="left"/>
+      <w:pPr>
+        <w:ind w:left="720" w:hanging="360"/>
+      </w:pPr>
+      <w:rPr>
+        <w:rFonts w:hint="default"/>
+      </w:rPr>
+    </w:lvl>
+    <w:lvl w:ilvl="1" w:tplc="04090019" w:tentative="1">
+      <w:start w:val="1"/>
+      <w:numFmt w:val="lowerLetter"/>
+      <w:lvlText w:val="%2."/>
+      <w:lvlJc w:val="left"/>
+      <w:pPr>
+        <w:ind w:left="1440" w:hanging="360"/>
+      </w:pPr>
+    </w:lvl>
+    <w:lvl w:ilvl="2" w:tplc="0409001B" w:tentative="1">
+      <w:start w:val="1"/>
+      <w:numFmt w:val="lowerRoman"/>
+      <w:lvlText w:val="%3."/>
+      <w:lvlJc w:val="right"/>
+      <w:pPr>
+        <w:ind w:left="2160" w:hanging="180"/>
+      </w:pPr>
+    </w:lvl>
+    <w:lvl w:ilvl="3" w:tplc="0409000F" w:tentative="1">
+      <w:start w:val="1"/>
+      <w:numFmt w:val="decimal"/>
+      <w:lvlText w:val="%4."/>
+      <w:lvlJc w:val="left"/>
+      <w:pPr>
+        <w:ind w:left="2880" w:hanging="360"/>
+      </w:pPr>
+    </w:lvl>
+    <w:lvl w:ilvl="4" w:tplc="04090019" w:tentative="1">
+      <w:start w:val="1"/>
+      <w:numFmt w:val="lowerLetter"/>
+      <w:lvlText w:val="%5."/>
+      <w:lvlJc w:val="left"/>
+      <w:pPr>
+        <w:ind w:left="3600" w:hanging="360"/>
+      </w:pPr>
+    </w:lvl>
+    <w:lvl w:ilvl="5" w:tplc="0409001B" w:tentative="1">
+      <w:start w:val="1"/>
+      <w:numFmt w:val="lowerRoman"/>
+      <w:lvlText w:val="%6."/>
+      <w:lvlJc w:val="right"/>
+      <w:pPr>
+        <w:ind w:left="4320" w:hanging="180"/>
+      </w:pPr>
+    </w:lvl>
+    <w:lvl w:ilvl="6" w:tplc="0409000F" w:tentative="1">
+      <w:start w:val="1"/>
+      <w:numFmt w:val="decimal"/>
+      <w:lvlText w:val="%7."/>
+      <w:lvlJc w:val="left"/>
+      <w:pPr>
+        <w:ind w:left="5040" w:hanging="360"/>
+      </w:pPr>
+    </w:lvl>
+    <w:lvl w:ilvl="7" w:tplc="04090019" w:tentative="1">
+      <w:start w:val="1"/>
+      <w:numFmt w:val="lowerLetter"/>
+      <w:lvlText w:val="%8."/>
+      <w:lvlJc w:val="left"/>
+      <w:pPr>
+        <w:ind w:left="5760" w:hanging="360"/>
+      </w:pPr>
+    </w:lvl>
+    <w:lvl w:ilvl="8" w:tplc="0409001B" w:tentative="1">
+      <w:start w:val="1"/>
+      <w:numFmt w:val="lowerRoman"/>
+      <w:lvlText w:val="%9."/>
+      <w:lvlJc w:val="right"/>
+      <w:pPr>
+        <w:ind w:left="6480" w:hanging="180"/>
+      </w:pPr>
+    </w:lvl>
+  </w:abstractNum>
+  <w:abstractNum w:abstractNumId="8" w15:restartNumberingAfterBreak="0">
+    <w:nsid w:val="57423E5F"/>
+    <w:multiLevelType w:val="hybridMultilevel"/>
+    <w:tmpl w:val="3DB6D1E4"/>
+    <w:lvl w:ilvl="0" w:tplc="4A2C065C">
+      <w:start w:val="1"/>
+      <w:numFmt w:val="decimal"/>
+      <w:lvlText w:val="%1"/>
+      <w:lvlJc w:val="left"/>
+      <w:pPr>
+        <w:ind w:left="720" w:hanging="360"/>
+      </w:pPr>
+      <w:rPr>
+        <w:rFonts w:hint="default"/>
+      </w:rPr>
+    </w:lvl>
+    <w:lvl w:ilvl="1" w:tplc="04090019" w:tentative="1">
+      <w:start w:val="1"/>
+      <w:numFmt w:val="lowerLetter"/>
+      <w:lvlText w:val="%2."/>
+      <w:lvlJc w:val="left"/>
+      <w:pPr>
+        <w:ind w:left="1440" w:hanging="360"/>
+      </w:pPr>
+    </w:lvl>
+    <w:lvl w:ilvl="2" w:tplc="0409001B" w:tentative="1">
+      <w:start w:val="1"/>
+      <w:numFmt w:val="lowerRoman"/>
+      <w:lvlText w:val="%3."/>
+      <w:lvlJc w:val="right"/>
+      <w:pPr>
+        <w:ind w:left="2160" w:hanging="180"/>
+      </w:pPr>
+    </w:lvl>
+    <w:lvl w:ilvl="3" w:tplc="0409000F" w:tentative="1">
+      <w:start w:val="1"/>
+      <w:numFmt w:val="decimal"/>
+      <w:lvlText w:val="%4."/>
+      <w:lvlJc w:val="left"/>
+      <w:pPr>
+        <w:ind w:left="2880" w:hanging="360"/>
+      </w:pPr>
+    </w:lvl>
+    <w:lvl w:ilvl="4" w:tplc="04090019" w:tentative="1">
+      <w:start w:val="1"/>
+      <w:numFmt w:val="lowerLetter"/>
+      <w:lvlText w:val="%5."/>
+      <w:lvlJc w:val="left"/>
+      <w:pPr>
+        <w:ind w:left="3600" w:hanging="360"/>
+      </w:pPr>
+    </w:lvl>
+    <w:lvl w:ilvl="5" w:tplc="0409001B" w:tentative="1">
+      <w:start w:val="1"/>
+      <w:numFmt w:val="lowerRoman"/>
+      <w:lvlText w:val="%6."/>
+      <w:lvlJc w:val="right"/>
+      <w:pPr>
+        <w:ind w:left="4320" w:hanging="180"/>
+      </w:pPr>
+    </w:lvl>
+    <w:lvl w:ilvl="6" w:tplc="0409000F" w:tentative="1">
+      <w:start w:val="1"/>
+      <w:numFmt w:val="decimal"/>
+      <w:lvlText w:val="%7."/>
+      <w:lvlJc w:val="left"/>
+      <w:pPr>
+        <w:ind w:left="5040" w:hanging="360"/>
+      </w:pPr>
+    </w:lvl>
+    <w:lvl w:ilvl="7" w:tplc="04090019" w:tentative="1">
+      <w:start w:val="1"/>
+      <w:numFmt w:val="lowerLetter"/>
+      <w:lvlText w:val="%8."/>
+      <w:lvlJc w:val="left"/>
+      <w:pPr>
+        <w:ind w:left="5760" w:hanging="360"/>
+      </w:pPr>
+    </w:lvl>
+    <w:lvl w:ilvl="8" w:tplc="0409001B" w:tentative="1">
+      <w:start w:val="1"/>
+      <w:numFmt w:val="lowerRoman"/>
+      <w:lvlText w:val="%9."/>
+      <w:lvlJc w:val="right"/>
+      <w:pPr>
+        <w:ind w:left="6480" w:hanging="180"/>
+      </w:pPr>
+    </w:lvl>
+  </w:abstractNum>
+  <w:abstractNum w:abstractNumId="9" w15:restartNumberingAfterBreak="0">
+    <w:nsid w:val="6F4D2369"/>
+    <w:multiLevelType w:val="hybridMultilevel"/>
+    <w:tmpl w:val="892CCB5A"/>
+    <w:lvl w:ilvl="0" w:tplc="0409000F">
+      <w:start w:val="1"/>
+      <w:numFmt w:val="decimal"/>
+      <w:lvlText w:val="%1."/>
+      <w:lvlJc w:val="left"/>
+      <w:pPr>
+        <w:ind w:left="720" w:hanging="360"/>
+      </w:pPr>
+      <w:rPr>
+        <w:rFonts w:hint="default"/>
+      </w:rPr>
+    </w:lvl>
+    <w:lvl w:ilvl="1" w:tplc="04090019" w:tentative="1">
+      <w:start w:val="1"/>
+      <w:numFmt w:val="lowerLetter"/>
+      <w:lvlText w:val="%2."/>
+      <w:lvlJc w:val="left"/>
+      <w:pPr>
+        <w:ind w:left="1440" w:hanging="360"/>
+      </w:pPr>
+    </w:lvl>
+    <w:lvl w:ilvl="2" w:tplc="0409001B" w:tentative="1">
+      <w:start w:val="1"/>
+      <w:numFmt w:val="lowerRoman"/>
+      <w:lvlText w:val="%3."/>
+      <w:lvlJc w:val="right"/>
+      <w:pPr>
+        <w:ind w:left="2160" w:hanging="180"/>
+      </w:pPr>
+    </w:lvl>
+    <w:lvl w:ilvl="3" w:tplc="0409000F" w:tentative="1">
+      <w:start w:val="1"/>
+      <w:numFmt w:val="decimal"/>
+      <w:lvlText w:val="%4."/>
+      <w:lvlJc w:val="left"/>
+      <w:pPr>
+        <w:ind w:left="2880" w:hanging="360"/>
+      </w:pPr>
+    </w:lvl>
+    <w:lvl w:ilvl="4" w:tplc="04090019" w:tentative="1">
+      <w:start w:val="1"/>
+      <w:numFmt w:val="lowerLetter"/>
+      <w:lvlText w:val="%5."/>
+      <w:lvlJc w:val="left"/>
+      <w:pPr>
+        <w:ind w:left="3600" w:hanging="360"/>
+      </w:pPr>
+    </w:lvl>
+    <w:lvl w:ilvl="5" w:tplc="0409001B" w:tentative="1">
+      <w:start w:val="1"/>
+      <w:numFmt w:val="lowerRoman"/>
+      <w:lvlText w:val="%6."/>
+      <w:lvlJc w:val="right"/>
+      <w:pPr>
+        <w:ind w:left="4320" w:hanging="180"/>
+      </w:pPr>
+    </w:lvl>
+    <w:lvl w:ilvl="6" w:tplc="0409000F" w:tentative="1">
+      <w:start w:val="1"/>
+      <w:numFmt w:val="decimal"/>
+      <w:lvlText w:val="%7."/>
+      <w:lvlJc w:val="left"/>
+      <w:pPr>
+        <w:ind w:left="5040" w:hanging="360"/>
+      </w:pPr>
+    </w:lvl>
+    <w:lvl w:ilvl="7" w:tplc="04090019" w:tentative="1">
+      <w:start w:val="1"/>
+      <w:numFmt w:val="lowerLetter"/>
+      <w:lvlText w:val="%8."/>
+      <w:lvlJc w:val="left"/>
+      <w:pPr>
+        <w:ind w:left="5760" w:hanging="360"/>
+      </w:pPr>
+    </w:lvl>
+    <w:lvl w:ilvl="8" w:tplc="0409001B" w:tentative="1">
+      <w:start w:val="1"/>
+      <w:numFmt w:val="lowerRoman"/>
+      <w:lvlText w:val="%9."/>
+      <w:lvlJc w:val="right"/>
+      <w:pPr>
+        <w:ind w:left="6480" w:hanging="180"/>
+      </w:pPr>
+    </w:lvl>
+  </w:abstractNum>
+  <w:abstractNum w:abstractNumId="10" w15:restartNumberingAfterBreak="0">
+    <w:nsid w:val="729622F0"/>
+    <w:multiLevelType w:val="hybridMultilevel"/>
+    <w:tmpl w:val="B516C32E"/>
+    <w:lvl w:ilvl="0" w:tplc="0409000F">
+      <w:start w:val="1"/>
+      <w:numFmt w:val="decimal"/>
+      <w:lvlText w:val="%1."/>
+      <w:lvlJc w:val="left"/>
+      <w:pPr>
+        <w:ind w:left="720" w:hanging="360"/>
+      </w:pPr>
+      <w:rPr>
+        <w:rFonts w:hint="default"/>
+      </w:rPr>
+    </w:lvl>
+    <w:lvl w:ilvl="1" w:tplc="04090019" w:tentative="1">
+      <w:start w:val="1"/>
+      <w:numFmt w:val="lowerLetter"/>
+      <w:lvlText w:val="%2."/>
+      <w:lvlJc w:val="left"/>
+      <w:pPr>
+        <w:ind w:left="1440" w:hanging="360"/>
+      </w:pPr>
+    </w:lvl>
+    <w:lvl w:ilvl="2" w:tplc="0409001B" w:tentative="1">
+      <w:start w:val="1"/>
+      <w:numFmt w:val="lowerRoman"/>
+      <w:lvlText w:val="%3."/>
+      <w:lvlJc w:val="right"/>
+      <w:pPr>
+        <w:ind w:left="2160" w:hanging="180"/>
+      </w:pPr>
+    </w:lvl>
+    <w:lvl w:ilvl="3" w:tplc="0409000F" w:tentative="1">
+      <w:start w:val="1"/>
+      <w:numFmt w:val="decimal"/>
+      <w:lvlText w:val="%4."/>
+      <w:lvlJc w:val="left"/>
+      <w:pPr>
+        <w:ind w:left="2880" w:hanging="360"/>
+      </w:pPr>
+    </w:lvl>
+    <w:lvl w:ilvl="4" w:tplc="04090019" w:tentative="1">
+      <w:start w:val="1"/>
+      <w:numFmt w:val="lowerLetter"/>
+      <w:lvlText w:val="%5."/>
+      <w:lvlJc w:val="left"/>
+      <w:pPr>
+        <w:ind w:left="3600" w:hanging="360"/>
+      </w:pPr>
+    </w:lvl>
+    <w:lvl w:ilvl="5" w:tplc="0409001B" w:tentative="1">
+      <w:start w:val="1"/>
+      <w:numFmt w:val="lowerRoman"/>
+      <w:lvlText w:val="%6."/>
+      <w:lvlJc w:val="right"/>
+      <w:pPr>
+        <w:ind w:left="4320" w:hanging="180"/>
+      </w:pPr>
+    </w:lvl>
+    <w:lvl w:ilvl="6" w:tplc="0409000F" w:tentative="1">
+      <w:start w:val="1"/>
+      <w:numFmt w:val="decimal"/>
+      <w:lvlText w:val="%7."/>
+      <w:lvlJc w:val="left"/>
+      <w:pPr>
+        <w:ind w:left="5040" w:hanging="360"/>
+      </w:pPr>
+    </w:lvl>
+    <w:lvl w:ilvl="7" w:tplc="04090019" w:tentative="1">
+      <w:start w:val="1"/>
+      <w:numFmt w:val="lowerLetter"/>
+      <w:lvlText w:val="%8."/>
+      <w:lvlJc w:val="left"/>
+      <w:pPr>
+        <w:ind w:left="5760" w:hanging="360"/>
+      </w:pPr>
+    </w:lvl>
+    <w:lvl w:ilvl="8" w:tplc="0409001B" w:tentative="1">
+      <w:start w:val="1"/>
+      <w:numFmt w:val="lowerRoman"/>
+      <w:lvlText w:val="%9."/>
+      <w:lvlJc w:val="right"/>
+      <w:pPr>
+        <w:ind w:left="6480" w:hanging="180"/>
+      </w:pPr>
+    </w:lvl>
+  </w:abstractNum>
+  <w:abstractNum w:abstractNumId="11" w15:restartNumberingAfterBreak="0">
     <w:nsid w:val="7E2A5F6E"/>
     <w:multiLevelType w:val="hybridMultilevel"/>
     <w:tmpl w:val="828A6DD4"/>
@@ -1159,16 +2301,37 @@
     <w:abstractNumId w:val="0"/>
   </w:num>
   <w:num w:numId="2">
-    <w:abstractNumId w:val="3"/>
+    <w:abstractNumId w:val="6"/>
   </w:num>
   <w:num w:numId="3">
-    <w:abstractNumId w:val="4"/>
+    <w:abstractNumId w:val="11"/>
   </w:num>
   <w:num w:numId="4">
-    <w:abstractNumId w:val="2"/>
+    <w:abstractNumId w:val="4"/>
   </w:num>
   <w:num w:numId="5">
     <w:abstractNumId w:val="1"/>
+  </w:num>
+  <w:num w:numId="6">
+    <w:abstractNumId w:val="9"/>
+  </w:num>
+  <w:num w:numId="7">
+    <w:abstractNumId w:val="2"/>
+  </w:num>
+  <w:num w:numId="8">
+    <w:abstractNumId w:val="8"/>
+  </w:num>
+  <w:num w:numId="9">
+    <w:abstractNumId w:val="5"/>
+  </w:num>
+  <w:num w:numId="10">
+    <w:abstractNumId w:val="10"/>
+  </w:num>
+  <w:num w:numId="11">
+    <w:abstractNumId w:val="3"/>
+  </w:num>
+  <w:num w:numId="12">
+    <w:abstractNumId w:val="7"/>
   </w:num>
 </w:numbering>
 </file>

</xml_diff>